<commit_message>
add project title to main doc
</commit_message>
<xml_diff>
--- a/docs/main_doc.docx
+++ b/docs/main_doc.docx
@@ -12,7 +12,7 @@
         <mc:AlternateContent>
           <mc:Choice Requires="wps">
             <w:drawing>
-              <wp:anchor behindDoc="0" distT="0" distB="6350" distL="114300" distR="113665" simplePos="0" locked="0" layoutInCell="0" allowOverlap="1" relativeHeight="2" wp14:anchorId="3CFB224E">
+              <wp:anchor behindDoc="0" distT="0" distB="12065" distL="113665" distR="113665" simplePos="0" locked="0" layoutInCell="0" allowOverlap="1" relativeHeight="2" wp14:anchorId="3CFB224E">
                 <wp:simplePos x="0" y="0"/>
                 <wp:positionH relativeFrom="page">
                   <wp:align>center</wp:align>
@@ -20,7 +20,7 @@
                 <wp:positionV relativeFrom="page">
                   <wp:posOffset>3017520</wp:posOffset>
                 </wp:positionV>
-                <wp:extent cx="7393305" cy="3653790"/>
+                <wp:extent cx="7398385" cy="3655695"/>
                 <wp:effectExtent l="0" t="0" r="0" b="6350"/>
                 <wp:wrapSquare wrapText="bothSides"/>
                 <wp:docPr id="1" name="Text Box 154"/>
@@ -31,7 +31,7 @@
                       <wps:spPr>
                         <a:xfrm>
                           <a:off x="0" y="0"/>
-                          <a:ext cx="7393320" cy="3653640"/>
+                          <a:ext cx="7398360" cy="3655800"/>
                         </a:xfrm>
                         <a:prstGeom prst="rect">
                           <a:avLst/>
@@ -66,35 +66,16 @@
                                 <w:lang w:val="pl-PL"/>
                               </w:rPr>
                             </w:pPr>
-                            <w:sdt>
-                              <w:sdtPr>
-                                <w:dataBinding w:prefixMappings="xmlns:ns0='http://purl.org/dc/elements/1.1/' xmlns:ns1='http://schemas.openxmlformats.org/package/2006/metadata/core-properties' " w:xpath="/ns1:coreProperties[1]/ns0:title[1]" w:storeItemID="{6C3C8BC8-F283-45AE-878A-BAB7291924A1}"/>
-                                <w:alias w:val="Title"/>
-                                <w:id w:val="630141079"/>
-                                <w:text/>
-                              </w:sdtPr>
-                              <w:sdtContent>
-                                <w:r>
-                                  <w:rPr>
-                                    <w:caps/>
-                                    <w:color w:themeColor="accent1" w:val="4472C4"/>
-                                    <w:sz w:val="64"/>
-                                    <w:szCs w:val="64"/>
-                                    <w:lang w:val="pl-PL"/>
-                                  </w:rPr>
-                                </w:r>
-                                <w:r>
-                                  <w:rPr>
-                                    <w:caps/>
-                                    <w:color w:themeColor="accent1" w:val="4472C4"/>
-                                    <w:sz w:val="64"/>
-                                    <w:szCs w:val="64"/>
-                                    <w:lang w:val="pl-PL"/>
-                                  </w:rPr>
-                                  <w:t>Sieć</w:t>
-                                </w:r>
-                              </w:sdtContent>
-                            </w:sdt>
+                            <w:r>
+                              <w:rPr>
+                                <w:caps/>
+                                <w:color w:themeColor="accent1" w:val="4472C4"/>
+                                <w:sz w:val="64"/>
+                                <w:szCs w:val="64"/>
+                                <w:lang w:val="pl-PL"/>
+                              </w:rPr>
+                              <w:t>SIEĆ</w:t>
+                            </w:r>
                           </w:p>
                           <w:p>
                             <w:pPr>
@@ -153,16 +134,7 @@
                                 <w:sz w:val="36"/>
                                 <w:szCs w:val="36"/>
                               </w:rPr>
-                              <w:t>Wersja</w:t>
-                            </w:r>
-                            <w:r>
-                              <w:rPr>
-                                <w:smallCaps/>
-                                <w:color w:themeColor="text1" w:themeTint="bf" w:val="404040"/>
-                                <w:sz w:val="36"/>
-                                <w:szCs w:val="36"/>
-                              </w:rPr>
-                              <w:t xml:space="preserve"> 1.0</w:t>
+                              <w:t>Wersja 1.0</w:t>
                             </w:r>
                           </w:p>
                           <w:p>
@@ -203,15 +175,7 @@
                                 <w:sz w:val="36"/>
                                 <w:szCs w:val="36"/>
                               </w:rPr>
-                              <w:t>Semestr</w:t>
-                            </w:r>
-                            <w:r>
-                              <w:rPr>
-                                <w:color w:themeColor="text1" w:themeTint="bf" w:val="404040"/>
-                                <w:sz w:val="36"/>
-                                <w:szCs w:val="36"/>
-                              </w:rPr>
-                              <w:t xml:space="preserve"> 24Z</w:t>
+                              <w:t>Semestr 24Z</w:t>
                             </w:r>
                           </w:p>
                         </w:txbxContent>
@@ -234,7 +198,7 @@
           </mc:Choice>
           <mc:Fallback>
             <w:pict>
-              <v:rect id="shape_0" ID="Text Box 154" path="m0,0l-2147483645,0l-2147483645,-2147483646l0,-2147483646xe" stroked="f" o:allowincell="f" style="position:absolute;margin-left:14.9pt;margin-top:237.6pt;width:582.1pt;height:287.65pt;mso-wrap-style:square;v-text-anchor:bottom;mso-position-horizontal:center;mso-position-horizontal-relative:page;mso-position-vertical-relative:page" wp14:anchorId="3CFB224E">
+              <v:rect id="shape_0" ID="Text Box 154" path="m0,0l-2147483645,0l-2147483645,-2147483646l0,-2147483646xe" stroked="f" o:allowincell="f" style="position:absolute;margin-left:14.7pt;margin-top:237.6pt;width:582.5pt;height:287.8pt;mso-wrap-style:square;v-text-anchor:bottom;mso-position-horizontal:center;mso-position-horizontal-relative:page;mso-position-vertical-relative:page" wp14:anchorId="3CFB224E">
                 <v:fill o:detectmouseclick="t" on="false"/>
                 <v:stroke color="#3465a4" weight="6480" joinstyle="round" endcap="flat"/>
                 <v:textbox>
@@ -250,35 +214,16 @@
                           <w:lang w:val="pl-PL"/>
                         </w:rPr>
                       </w:pPr>
-                      <w:sdt>
-                        <w:sdtPr>
-                          <w:dataBinding w:prefixMappings="xmlns:ns0='http://purl.org/dc/elements/1.1/' xmlns:ns1='http://schemas.openxmlformats.org/package/2006/metadata/core-properties' " w:xpath="/ns1:coreProperties[1]/ns0:title[1]" w:storeItemID="{6C3C8BC8-F283-45AE-878A-BAB7291924A1}"/>
-                          <w:alias w:val="Title"/>
-                          <w:id w:val="630141079"/>
-                          <w:text/>
-                        </w:sdtPr>
-                        <w:sdtContent>
-                          <w:r>
-                            <w:rPr>
-                              <w:caps/>
-                              <w:color w:themeColor="accent1" w:val="4472C4"/>
-                              <w:sz w:val="64"/>
-                              <w:szCs w:val="64"/>
-                              <w:lang w:val="pl-PL"/>
-                            </w:rPr>
-                          </w:r>
-                          <w:r>
-                            <w:rPr>
-                              <w:caps/>
-                              <w:color w:themeColor="accent1" w:val="4472C4"/>
-                              <w:sz w:val="64"/>
-                              <w:szCs w:val="64"/>
-                              <w:lang w:val="pl-PL"/>
-                            </w:rPr>
-                            <w:t>Sieć</w:t>
-                          </w:r>
-                        </w:sdtContent>
-                      </w:sdt>
+                      <w:r>
+                        <w:rPr>
+                          <w:caps/>
+                          <w:color w:themeColor="accent1" w:val="4472C4"/>
+                          <w:sz w:val="64"/>
+                          <w:szCs w:val="64"/>
+                          <w:lang w:val="pl-PL"/>
+                        </w:rPr>
+                        <w:t>SIEĆ</w:t>
+                      </w:r>
                     </w:p>
                     <w:p>
                       <w:pPr>
@@ -337,16 +282,7 @@
                           <w:sz w:val="36"/>
                           <w:szCs w:val="36"/>
                         </w:rPr>
-                        <w:t>Wersja</w:t>
-                      </w:r>
-                      <w:r>
-                        <w:rPr>
-                          <w:smallCaps/>
-                          <w:color w:themeColor="text1" w:themeTint="bf" w:val="404040"/>
-                          <w:sz w:val="36"/>
-                          <w:szCs w:val="36"/>
-                        </w:rPr>
-                        <w:t xml:space="preserve"> 1.0</w:t>
+                        <w:t>Wersja 1.0</w:t>
                       </w:r>
                     </w:p>
                     <w:p>
@@ -387,15 +323,7 @@
                           <w:sz w:val="36"/>
                           <w:szCs w:val="36"/>
                         </w:rPr>
-                        <w:t>Semestr</w:t>
-                      </w:r>
-                      <w:r>
-                        <w:rPr>
-                          <w:color w:themeColor="text1" w:themeTint="bf" w:val="404040"/>
-                          <w:sz w:val="36"/>
-                          <w:szCs w:val="36"/>
-                        </w:rPr>
-                        <w:t xml:space="preserve"> 24Z</w:t>
+                        <w:t>Semestr 24Z</w:t>
                       </w:r>
                     </w:p>
                   </w:txbxContent>
@@ -444,9 +372,9 @@
                             <a:avLst/>
                             <a:gdLst>
                               <a:gd name="textAreaLeft" fmla="*/ 0 w 4147200"/>
-                              <a:gd name="textAreaRight" fmla="*/ 4147560 w 4147200"/>
+                              <a:gd name="textAreaRight" fmla="*/ 4147920 w 4147200"/>
                               <a:gd name="textAreaTop" fmla="*/ 0 h 640440"/>
-                              <a:gd name="textAreaBottom" fmla="*/ 640800 h 640440"/>
+                              <a:gd name="textAreaBottom" fmla="*/ 641160 h 640440"/>
                             </a:gdLst>
                             <a:ahLst/>
                             <a:rect l="textAreaLeft" t="textAreaTop" r="textAreaRight" b="textAreaBottom"/>
@@ -570,7 +498,7 @@
         <mc:AlternateContent>
           <mc:Choice Requires="wps">
             <w:drawing>
-              <wp:anchor behindDoc="0" distT="0" distB="7620" distL="114300" distR="113665" simplePos="0" locked="0" layoutInCell="0" allowOverlap="1" relativeHeight="4" wp14:anchorId="7A1D7F09">
+              <wp:anchor behindDoc="0" distT="0" distB="15240" distL="113665" distR="113665" simplePos="0" locked="0" layoutInCell="0" allowOverlap="1" relativeHeight="4" wp14:anchorId="7A1D7F09">
                 <wp:simplePos x="0" y="0"/>
                 <wp:positionH relativeFrom="page">
                   <wp:posOffset>228600</wp:posOffset>
@@ -578,7 +506,7 @@
                 <wp:positionV relativeFrom="page">
                   <wp:posOffset>7437120</wp:posOffset>
                 </wp:positionV>
-                <wp:extent cx="7393305" cy="1973580"/>
+                <wp:extent cx="7398385" cy="1973580"/>
                 <wp:effectExtent l="0" t="0" r="0" b="7620"/>
                 <wp:wrapSquare wrapText="bothSides"/>
                 <wp:docPr id="5" name="Text Box 152"/>
@@ -589,7 +517,7 @@
                       <wps:spPr>
                         <a:xfrm>
                           <a:off x="0" y="0"/>
-                          <a:ext cx="7393320" cy="1973520"/>
+                          <a:ext cx="7398360" cy="1973520"/>
                         </a:xfrm>
                         <a:prstGeom prst="rect">
                           <a:avLst/>
@@ -631,25 +559,7 @@
                                 <w:szCs w:val="28"/>
                                 <w:lang w:val="pl-PL"/>
                               </w:rPr>
-                              <w:t xml:space="preserve">Zespół nr </w:t>
-                            </w:r>
-                            <w:r>
-                              <w:rPr>
-                                <w:color w:themeColor="text1" w:themeTint="a6" w:val="595959"/>
-                                <w:sz w:val="28"/>
-                                <w:szCs w:val="28"/>
-                                <w:lang w:val="pl-PL"/>
-                              </w:rPr>
-                              <w:t>2</w:t>
-                            </w:r>
-                            <w:r>
-                              <w:rPr>
-                                <w:color w:themeColor="text1" w:themeTint="a6" w:val="595959"/>
-                                <w:sz w:val="28"/>
-                                <w:szCs w:val="28"/>
-                                <w:lang w:val="pl-PL"/>
-                              </w:rPr>
-                              <w:t xml:space="preserve"> w składzie:</w:t>
+                              <w:t>Zespół nr 2 w składzie:</w:t>
                             </w:r>
                           </w:p>
                           <w:p>
@@ -733,16 +643,7 @@
                                 <w:szCs w:val="28"/>
                                 <w:lang w:val="pl-PL"/>
                               </w:rPr>
-                              <w:t>K</w:t>
-                            </w:r>
-                            <w:r>
-                              <w:rPr>
-                                <w:color w:themeColor="text1" w:themeTint="a6" w:val="595959"/>
-                                <w:sz w:val="28"/>
-                                <w:szCs w:val="28"/>
-                                <w:lang w:val="pl-PL"/>
-                              </w:rPr>
-                              <w:t>rzysztof Sokół</w:t>
+                              <w:t>Krzysztof Sokół</w:t>
                             </w:r>
                           </w:p>
                           <w:p>
@@ -782,16 +683,7 @@
                                 <w:szCs w:val="28"/>
                                 <w:lang w:val="pl-PL"/>
                               </w:rPr>
-                              <w:t xml:space="preserve">Mentor zespołu: </w:t>
-                            </w:r>
-                            <w:r>
-                              <w:rPr>
-                                <w:color w:themeColor="text1" w:themeTint="a6" w:val="595959"/>
-                                <w:sz w:val="28"/>
-                                <w:szCs w:val="28"/>
-                                <w:lang w:val="pl-PL"/>
-                              </w:rPr>
-                              <w:t>mgr. inż. Klara Borowa</w:t>
+                              <w:t>Mentor zespołu: mgr. inż. Klara Borowa</w:t>
                             </w:r>
                           </w:p>
                           <w:p>
@@ -811,16 +703,7 @@
                                 <w:szCs w:val="28"/>
                                 <w:lang w:val="pl-PL"/>
                               </w:rPr>
-                              <w:t xml:space="preserve">Właściciel tematu: </w:t>
-                            </w:r>
-                            <w:r>
-                              <w:rPr>
-                                <w:color w:themeColor="text1" w:themeTint="a6" w:val="595959"/>
-                                <w:sz w:val="28"/>
-                                <w:szCs w:val="28"/>
-                                <w:lang w:val="pl-PL"/>
-                              </w:rPr>
-                              <w:t>dr. inż. Stanisław Kozdrowski</w:t>
+                              <w:t>Właściciel tematu: dr. inż. Stanisław Kozdrowski</w:t>
                             </w:r>
                           </w:p>
                         </w:txbxContent>
@@ -840,7 +723,7 @@
           </mc:Choice>
           <mc:Fallback>
             <w:pict>
-              <v:rect id="shape_0" ID="Text Box 152" path="m0,0l-2147483645,0l-2147483645,-2147483646l0,-2147483646xe" stroked="f" o:allowincell="f" style="position:absolute;margin-left:18pt;margin-top:585.6pt;width:582.1pt;height:155.35pt;mso-wrap-style:square;v-text-anchor:bottom;mso-position-horizontal-relative:page;mso-position-vertical-relative:page" wp14:anchorId="7A1D7F09">
+              <v:rect id="shape_0" ID="Text Box 152" path="m0,0l-2147483645,0l-2147483645,-2147483646l0,-2147483646xe" stroked="f" o:allowincell="f" style="position:absolute;margin-left:18pt;margin-top:585.6pt;width:582.5pt;height:155.35pt;mso-wrap-style:square;v-text-anchor:bottom;mso-position-horizontal-relative:page;mso-position-vertical-relative:page" wp14:anchorId="7A1D7F09">
                 <v:fill o:detectmouseclick="t" on="false"/>
                 <v:stroke color="#3465a4" weight="6480" joinstyle="round" endcap="flat"/>
                 <v:textbox>
@@ -863,25 +746,7 @@
                           <w:szCs w:val="28"/>
                           <w:lang w:val="pl-PL"/>
                         </w:rPr>
-                        <w:t xml:space="preserve">Zespół nr </w:t>
-                      </w:r>
-                      <w:r>
-                        <w:rPr>
-                          <w:color w:themeColor="text1" w:themeTint="a6" w:val="595959"/>
-                          <w:sz w:val="28"/>
-                          <w:szCs w:val="28"/>
-                          <w:lang w:val="pl-PL"/>
-                        </w:rPr>
-                        <w:t>2</w:t>
-                      </w:r>
-                      <w:r>
-                        <w:rPr>
-                          <w:color w:themeColor="text1" w:themeTint="a6" w:val="595959"/>
-                          <w:sz w:val="28"/>
-                          <w:szCs w:val="28"/>
-                          <w:lang w:val="pl-PL"/>
-                        </w:rPr>
-                        <w:t xml:space="preserve"> w składzie:</w:t>
+                        <w:t>Zespół nr 2 w składzie:</w:t>
                       </w:r>
                     </w:p>
                     <w:p>
@@ -965,16 +830,7 @@
                           <w:szCs w:val="28"/>
                           <w:lang w:val="pl-PL"/>
                         </w:rPr>
-                        <w:t>K</w:t>
-                      </w:r>
-                      <w:r>
-                        <w:rPr>
-                          <w:color w:themeColor="text1" w:themeTint="a6" w:val="595959"/>
-                          <w:sz w:val="28"/>
-                          <w:szCs w:val="28"/>
-                          <w:lang w:val="pl-PL"/>
-                        </w:rPr>
-                        <w:t>rzysztof Sokół</w:t>
+                        <w:t>Krzysztof Sokół</w:t>
                       </w:r>
                     </w:p>
                     <w:p>
@@ -1014,16 +870,7 @@
                           <w:szCs w:val="28"/>
                           <w:lang w:val="pl-PL"/>
                         </w:rPr>
-                        <w:t xml:space="preserve">Mentor zespołu: </w:t>
-                      </w:r>
-                      <w:r>
-                        <w:rPr>
-                          <w:color w:themeColor="text1" w:themeTint="a6" w:val="595959"/>
-                          <w:sz w:val="28"/>
-                          <w:szCs w:val="28"/>
-                          <w:lang w:val="pl-PL"/>
-                        </w:rPr>
-                        <w:t>mgr. inż. Klara Borowa</w:t>
+                        <w:t>Mentor zespołu: mgr. inż. Klara Borowa</w:t>
                       </w:r>
                     </w:p>
                     <w:p>
@@ -1043,16 +890,7 @@
                           <w:szCs w:val="28"/>
                           <w:lang w:val="pl-PL"/>
                         </w:rPr>
-                        <w:t xml:space="preserve">Właściciel tematu: </w:t>
-                      </w:r>
-                      <w:r>
-                        <w:rPr>
-                          <w:color w:themeColor="text1" w:themeTint="a6" w:val="595959"/>
-                          <w:sz w:val="28"/>
-                          <w:szCs w:val="28"/>
-                          <w:lang w:val="pl-PL"/>
-                        </w:rPr>
-                        <w:t>dr. inż. Stanisław Kozdrowski</w:t>
+                        <w:t>Właściciel tematu: dr. inż. Stanisław Kozdrowski</w:t>
                       </w:r>
                     </w:p>
                   </w:txbxContent>
@@ -1108,6 +946,7 @@
             <w:rPr>
               <w:webHidden/>
               <w:rStyle w:val="IndexLink"/>
+              <w:vanish w:val="false"/>
             </w:rPr>
             <w:instrText xml:space="preserve"> TOC \z \o "1-3" \u \h</w:instrText>
           </w:r>
@@ -1115,6 +954,7 @@
             <w:rPr>
               <w:webHidden/>
               <w:rStyle w:val="IndexLink"/>
+              <w:vanish w:val="false"/>
             </w:rPr>
             <w:fldChar w:fldCharType="separate"/>
           </w:r>
@@ -1123,6 +963,7 @@
               <w:rPr>
                 <w:webHidden/>
                 <w:rStyle w:val="IndexLink"/>
+                <w:vanish w:val="false"/>
               </w:rPr>
               <w:t>1</w:t>
             </w:r>
@@ -1194,6 +1035,7 @@
               <w:rPr>
                 <w:webHidden/>
                 <w:rStyle w:val="IndexLink"/>
+                <w:vanish w:val="false"/>
               </w:rPr>
               <w:t>1.1</w:t>
             </w:r>
@@ -1265,6 +1107,7 @@
               <w:rPr>
                 <w:webHidden/>
                 <w:rStyle w:val="IndexLink"/>
+                <w:vanish w:val="false"/>
               </w:rPr>
               <w:t>1.2</w:t>
             </w:r>
@@ -1336,6 +1179,7 @@
               <w:rPr>
                 <w:webHidden/>
                 <w:rStyle w:val="IndexLink"/>
+                <w:vanish w:val="false"/>
               </w:rPr>
               <w:t>2</w:t>
             </w:r>
@@ -1407,6 +1251,7 @@
               <w:rPr>
                 <w:webHidden/>
                 <w:rStyle w:val="IndexLink"/>
+                <w:vanish w:val="false"/>
               </w:rPr>
               <w:t>3</w:t>
             </w:r>
@@ -1478,6 +1323,7 @@
               <w:rPr>
                 <w:webHidden/>
                 <w:rStyle w:val="IndexLink"/>
+                <w:vanish w:val="false"/>
               </w:rPr>
               <w:t>3.1</w:t>
             </w:r>
@@ -1549,6 +1395,7 @@
               <w:rPr>
                 <w:webHidden/>
                 <w:rStyle w:val="IndexLink"/>
+                <w:vanish w:val="false"/>
               </w:rPr>
               <w:t>3.2</w:t>
             </w:r>
@@ -1620,6 +1467,7 @@
               <w:rPr>
                 <w:webHidden/>
                 <w:rStyle w:val="IndexLink"/>
+                <w:vanish w:val="false"/>
               </w:rPr>
               <w:t>3.3</w:t>
             </w:r>
@@ -1691,6 +1539,7 @@
               <w:rPr>
                 <w:webHidden/>
                 <w:rStyle w:val="IndexLink"/>
+                <w:vanish w:val="false"/>
               </w:rPr>
               <w:t>3.4</w:t>
             </w:r>
@@ -1762,6 +1611,7 @@
               <w:rPr>
                 <w:webHidden/>
                 <w:rStyle w:val="IndexLink"/>
+                <w:vanish w:val="false"/>
                 <w:lang w:val="pl-PL"/>
               </w:rPr>
               <w:t>4</w:t>
@@ -1835,6 +1685,7 @@
               <w:rPr>
                 <w:webHidden/>
                 <w:rStyle w:val="IndexLink"/>
+                <w:vanish w:val="false"/>
                 <w:lang w:val="pl-PL"/>
               </w:rPr>
               <w:t>5</w:t>
@@ -1908,6 +1759,7 @@
               <w:rPr>
                 <w:webHidden/>
                 <w:rStyle w:val="IndexLink"/>
+                <w:vanish w:val="false"/>
                 <w:lang w:val="pl-PL"/>
               </w:rPr>
               <w:t>5.1</w:t>
@@ -1981,6 +1833,7 @@
               <w:rPr>
                 <w:webHidden/>
                 <w:rStyle w:val="IndexLink"/>
+                <w:vanish w:val="false"/>
                 <w:lang w:val="pl-PL"/>
               </w:rPr>
               <w:t>5.2</w:t>
@@ -2054,6 +1907,7 @@
               <w:rPr>
                 <w:webHidden/>
                 <w:rStyle w:val="IndexLink"/>
+                <w:vanish w:val="false"/>
                 <w:lang w:val="pl-PL"/>
               </w:rPr>
               <w:t>6</w:t>
@@ -2127,6 +1981,7 @@
               <w:rPr>
                 <w:webHidden/>
                 <w:rStyle w:val="IndexLink"/>
+                <w:vanish w:val="false"/>
                 <w:lang w:val="pl-PL"/>
               </w:rPr>
               <w:t>7</w:t>
@@ -2200,6 +2055,7 @@
               <w:rPr>
                 <w:webHidden/>
                 <w:rStyle w:val="IndexLink"/>
+                <w:vanish w:val="false"/>
                 <w:lang w:val="pl-PL"/>
               </w:rPr>
               <w:t>8</w:t>
@@ -2275,6 +2131,7 @@
                 <w:rStyle w:val="IndexLink"/>
                 <w:i/>
                 <w:iCs/>
+                <w:vanish w:val="false"/>
                 <w:lang w:val="pl-PL"/>
               </w:rPr>
               <w:t>9</w:t>
@@ -2350,6 +2207,7 @@
               <w:rPr>
                 <w:webHidden/>
                 <w:rStyle w:val="IndexLink"/>
+                <w:vanish w:val="false"/>
                 <w:lang w:val="pl-PL"/>
               </w:rPr>
               <w:t>10</w:t>
@@ -2423,6 +2281,7 @@
               <w:rPr>
                 <w:webHidden/>
                 <w:rStyle w:val="IndexLink"/>
+                <w:vanish w:val="false"/>
                 <w:lang w:val="pl-PL"/>
               </w:rPr>
               <w:t>11</w:t>
@@ -2496,6 +2355,7 @@
               <w:rPr>
                 <w:webHidden/>
                 <w:rStyle w:val="IndexLink"/>
+                <w:vanish w:val="false"/>
                 <w:lang w:val="pl-PL"/>
               </w:rPr>
               <w:t>12</w:t>
@@ -2569,6 +2429,7 @@
               <w:rPr>
                 <w:webHidden/>
                 <w:rStyle w:val="IndexLink"/>
+                <w:vanish w:val="false"/>
                 <w:lang w:val="pl-PL"/>
               </w:rPr>
               <w:t>13</w:t>
@@ -2642,6 +2503,7 @@
               <w:rPr>
                 <w:webHidden/>
                 <w:rStyle w:val="IndexLink"/>
+                <w:vanish w:val="false"/>
                 <w:lang w:val="pl-PL"/>
               </w:rPr>
               <w:t>14</w:t>
@@ -3403,7 +3265,7 @@
         <w:pStyle w:val="Normal"/>
         <w:numPr>
           <w:ilvl w:val="0"/>
-          <w:numId w:val="14"/>
+          <w:numId w:val="13"/>
         </w:numPr>
         <w:rPr>
           <w:b w:val="false"/>
@@ -3424,7 +3286,7 @@
         <w:pStyle w:val="Normal"/>
         <w:numPr>
           <w:ilvl w:val="0"/>
-          <w:numId w:val="14"/>
+          <w:numId w:val="13"/>
         </w:numPr>
         <w:rPr>
           <w:b w:val="false"/>
@@ -3445,7 +3307,7 @@
         <w:pStyle w:val="Normal"/>
         <w:numPr>
           <w:ilvl w:val="0"/>
-          <w:numId w:val="14"/>
+          <w:numId w:val="13"/>
         </w:numPr>
         <w:rPr>
           <w:b w:val="false"/>
@@ -3466,7 +3328,7 @@
         <w:pStyle w:val="Normal"/>
         <w:numPr>
           <w:ilvl w:val="0"/>
-          <w:numId w:val="14"/>
+          <w:numId w:val="13"/>
         </w:numPr>
         <w:rPr>
           <w:b w:val="false"/>
@@ -3487,7 +3349,7 @@
         <w:pStyle w:val="Normal"/>
         <w:numPr>
           <w:ilvl w:val="0"/>
-          <w:numId w:val="14"/>
+          <w:numId w:val="13"/>
         </w:numPr>
         <w:rPr>
           <w:b w:val="false"/>
@@ -3508,7 +3370,7 @@
         <w:pStyle w:val="Normal"/>
         <w:numPr>
           <w:ilvl w:val="0"/>
-          <w:numId w:val="14"/>
+          <w:numId w:val="13"/>
         </w:numPr>
         <w:rPr>
           <w:b w:val="false"/>
@@ -3538,26 +3400,623 @@
       </w:pPr>
       <w:r>
         <w:rPr>
+          <w:lang w:val="pl-PL"/>
+        </w:rPr>
+      </w:r>
+    </w:p>
+    <w:p>
+      <w:pPr>
+        <w:pStyle w:val="Normal"/>
+        <w:rPr>
+          <w:b/>
+          <w:bCs/>
+        </w:rPr>
+      </w:pPr>
+      <w:r>
+        <w:rPr>
+          <w:b/>
+          <w:bCs/>
+          <w:lang w:val="pl-PL"/>
+        </w:rPr>
+        <w:t>Wymagania użytkowe</w:t>
+      </w:r>
+    </w:p>
+    <w:p>
+      <w:pPr>
+        <w:pStyle w:val="Normal"/>
+        <w:numPr>
+          <w:ilvl w:val="0"/>
+          <w:numId w:val="12"/>
+        </w:numPr>
+        <w:rPr>
           <w:b w:val="false"/>
           <w:bCs w:val="false"/>
         </w:rPr>
-      </w:r>
-    </w:p>
-    <w:p>
-      <w:pPr>
-        <w:pStyle w:val="Normal"/>
+      </w:pPr>
+      <w:r>
+        <w:rPr>
+          <w:b w:val="false"/>
+          <w:bCs w:val="false"/>
+          <w:lang w:val="pl-PL"/>
+        </w:rPr>
+        <w:t>Użytkownik powinien mieć możliwość zdefiniowania sieci poprzez przesłanie pliku zawierającego jej reprezentację</w:t>
+      </w:r>
+    </w:p>
+    <w:p>
+      <w:pPr>
+        <w:pStyle w:val="Normal"/>
+        <w:numPr>
+          <w:ilvl w:val="0"/>
+          <w:numId w:val="12"/>
+        </w:numPr>
+        <w:rPr>
+          <w:b w:val="false"/>
+          <w:bCs w:val="false"/>
+        </w:rPr>
+      </w:pPr>
+      <w:r>
+        <w:rPr>
+          <w:b w:val="false"/>
+          <w:bCs w:val="false"/>
+          <w:lang w:val="pl-PL"/>
+        </w:rPr>
+        <w:t>Użytkownik powinien mieć możliwość ręcznego zdefiniowania nowego węzła</w:t>
+      </w:r>
+    </w:p>
+    <w:p>
+      <w:pPr>
+        <w:pStyle w:val="Normal"/>
+        <w:numPr>
+          <w:ilvl w:val="0"/>
+          <w:numId w:val="12"/>
+        </w:numPr>
+        <w:rPr>
+          <w:b w:val="false"/>
+          <w:bCs w:val="false"/>
+        </w:rPr>
+      </w:pPr>
+      <w:r>
+        <w:rPr>
+          <w:b w:val="false"/>
+          <w:bCs w:val="false"/>
+          <w:lang w:val="pl-PL"/>
+        </w:rPr>
+        <w:t>Użytkownik powinien mieć możliwość ręcznego zdefiniowania nowego kanału</w:t>
+      </w:r>
+    </w:p>
+    <w:p>
+      <w:pPr>
+        <w:pStyle w:val="Normal"/>
+        <w:numPr>
+          <w:ilvl w:val="0"/>
+          <w:numId w:val="12"/>
+        </w:numPr>
+        <w:rPr>
+          <w:b w:val="false"/>
+          <w:bCs w:val="false"/>
+        </w:rPr>
+      </w:pPr>
+      <w:r>
+        <w:rPr>
+          <w:b w:val="false"/>
+          <w:bCs w:val="false"/>
+          <w:lang w:val="pl-PL"/>
+        </w:rPr>
+        <w:t>Użytkownik powinien mieć możliwość ręcznego zdefiniowania nowej krawędzi (fizycznego połączenia)</w:t>
+      </w:r>
+    </w:p>
+    <w:p>
+      <w:pPr>
+        <w:pStyle w:val="Normal"/>
+        <w:numPr>
+          <w:ilvl w:val="0"/>
+          <w:numId w:val="12"/>
+        </w:numPr>
+        <w:rPr>
+          <w:b w:val="false"/>
+          <w:bCs w:val="false"/>
+        </w:rPr>
+      </w:pPr>
+      <w:r>
+        <w:rPr>
+          <w:b w:val="false"/>
+          <w:bCs w:val="false"/>
+          <w:lang w:val="pl-PL"/>
+        </w:rPr>
+        <w:t>Użytkownik powinien mieć możliwość wizualnego podglądu zajętości slice’ów poszczególnych krawędzi w sieci</w:t>
+      </w:r>
+    </w:p>
+    <w:p>
+      <w:pPr>
+        <w:pStyle w:val="Normal"/>
+        <w:numPr>
+          <w:ilvl w:val="0"/>
+          <w:numId w:val="12"/>
+        </w:numPr>
+        <w:rPr>
+          <w:b w:val="false"/>
+          <w:bCs w:val="false"/>
+        </w:rPr>
+      </w:pPr>
+      <w:r>
+        <w:rPr>
+          <w:b w:val="false"/>
+          <w:bCs w:val="false"/>
+          <w:lang w:val="pl-PL"/>
+        </w:rPr>
+        <w:t>Użytkownik powinien mieć możliwość zdefiniowania nowego kanału w sieci o określonej przepustowości łączącego zadane dwa wierzchołki</w:t>
+      </w:r>
+    </w:p>
+    <w:p>
+      <w:pPr>
+        <w:pStyle w:val="Normal"/>
+        <w:numPr>
+          <w:ilvl w:val="0"/>
+          <w:numId w:val="12"/>
+        </w:numPr>
+        <w:rPr>
+          <w:b w:val="false"/>
+          <w:bCs w:val="false"/>
+        </w:rPr>
+      </w:pPr>
+      <w:r>
+        <w:rPr>
+          <w:b w:val="false"/>
+          <w:bCs w:val="false"/>
+          <w:lang w:val="pl-PL"/>
+        </w:rPr>
+        <w:t>Użytkownik powinien otrzymać optymalne ułożenie nowego kanału w sieci</w:t>
+      </w:r>
+    </w:p>
+    <w:p>
+      <w:pPr>
+        <w:pStyle w:val="Normal"/>
+        <w:numPr>
+          <w:ilvl w:val="0"/>
+          <w:numId w:val="12"/>
+        </w:numPr>
+        <w:rPr>
+          <w:b w:val="false"/>
+          <w:bCs w:val="false"/>
+        </w:rPr>
+      </w:pPr>
+      <w:r>
+        <w:rPr>
+          <w:b w:val="false"/>
+          <w:bCs w:val="false"/>
+          <w:lang w:val="pl-PL"/>
+        </w:rPr>
+        <w:t>Użytkownik powinien mieć możliwość pobrać plik reprezentujący zajętość pasma na każdym ze zdefiniowanych kanałów w sieci</w:t>
+      </w:r>
+    </w:p>
+    <w:p>
+      <w:pPr>
+        <w:pStyle w:val="Normal"/>
+        <w:numPr>
+          <w:ilvl w:val="0"/>
+          <w:numId w:val="12"/>
+        </w:numPr>
+        <w:rPr>
+          <w:b w:val="false"/>
+          <w:bCs w:val="false"/>
+        </w:rPr>
+      </w:pPr>
+      <w:r>
+        <w:rPr>
+          <w:b w:val="false"/>
+          <w:bCs w:val="false"/>
+          <w:lang w:val="pl-PL"/>
+        </w:rPr>
+        <w:t>Dane użytkownika nie powinny być dostępne dla innych użytkowników systemu</w:t>
+      </w:r>
+    </w:p>
+    <w:p>
+      <w:pPr>
+        <w:pStyle w:val="Normal"/>
+        <w:numPr>
+          <w:ilvl w:val="0"/>
+          <w:numId w:val="12"/>
+        </w:numPr>
+        <w:rPr>
+          <w:b w:val="false"/>
+          <w:bCs w:val="false"/>
+        </w:rPr>
+      </w:pPr>
+      <w:r>
+        <w:rPr>
+          <w:b w:val="false"/>
+          <w:bCs w:val="false"/>
+          <w:lang w:val="pl-PL"/>
+        </w:rPr>
+        <w:t>Użytkownik powinien mieć możliwość zmiany parametrów algorytmu optymalizacyjnego.</w:t>
+      </w:r>
+    </w:p>
+    <w:p>
+      <w:pPr>
+        <w:pStyle w:val="Normal"/>
+        <w:rPr/>
+      </w:pPr>
+      <w:r>
         <w:rPr>
           <w:b/>
           <w:bCs/>
-        </w:rPr>
-      </w:pPr>
-      <w:r>
+          <w:lang w:val="pl-PL"/>
+        </w:rPr>
+        <w:t>Wymagania systemowe</w:t>
+      </w:r>
+    </w:p>
+    <w:p>
+      <w:pPr>
+        <w:pStyle w:val="Normal"/>
+        <w:numPr>
+          <w:ilvl w:val="0"/>
+          <w:numId w:val="10"/>
+        </w:numPr>
+        <w:rPr>
+          <w:b w:val="false"/>
+          <w:bCs w:val="false"/>
+        </w:rPr>
+      </w:pPr>
+      <w:r>
+        <w:rPr>
+          <w:b w:val="false"/>
+          <w:bCs w:val="false"/>
+        </w:rPr>
+        <w:t>System powinien udostępnić użytkownikowi graficzną reprezentację sieci w formie grafu</w:t>
+      </w:r>
+    </w:p>
+    <w:p>
+      <w:pPr>
+        <w:pStyle w:val="Normal"/>
+        <w:numPr>
+          <w:ilvl w:val="0"/>
+          <w:numId w:val="10"/>
+        </w:numPr>
+        <w:rPr>
+          <w:b w:val="false"/>
+          <w:bCs w:val="false"/>
+        </w:rPr>
+      </w:pPr>
+      <w:r>
+        <w:rPr>
+          <w:b w:val="false"/>
+          <w:bCs w:val="false"/>
+        </w:rPr>
+        <w:t>System powinien udostępniać możliwość ręcznego zdefiniowania nowego węzła w sieci</w:t>
+      </w:r>
+    </w:p>
+    <w:p>
+      <w:pPr>
+        <w:pStyle w:val="Normal"/>
+        <w:numPr>
+          <w:ilvl w:val="0"/>
+          <w:numId w:val="10"/>
+        </w:numPr>
+        <w:rPr>
+          <w:b w:val="false"/>
+          <w:bCs w:val="false"/>
+        </w:rPr>
+      </w:pPr>
+      <w:r>
+        <w:rPr>
+          <w:b w:val="false"/>
+          <w:bCs w:val="false"/>
+        </w:rPr>
+        <w:t>System powinien udostępniać możliwość ręcznego zdefiniowania nowego kanału w sieci</w:t>
+      </w:r>
+    </w:p>
+    <w:p>
+      <w:pPr>
+        <w:pStyle w:val="Normal"/>
+        <w:numPr>
+          <w:ilvl w:val="0"/>
+          <w:numId w:val="10"/>
+        </w:numPr>
+        <w:rPr>
+          <w:b w:val="false"/>
+          <w:bCs w:val="false"/>
+        </w:rPr>
+      </w:pPr>
+      <w:r>
+        <w:rPr>
+          <w:b w:val="false"/>
+          <w:bCs w:val="false"/>
+        </w:rPr>
+        <w:t>System powinien udostępniać możliwość ręcznego zdefiniowania nowej krawędzi w sieci (fizycznego połączenia)</w:t>
+      </w:r>
+    </w:p>
+    <w:p>
+      <w:pPr>
+        <w:pStyle w:val="Normal"/>
+        <w:numPr>
+          <w:ilvl w:val="0"/>
+          <w:numId w:val="10"/>
+        </w:numPr>
+        <w:rPr>
+          <w:b w:val="false"/>
+          <w:bCs w:val="false"/>
+        </w:rPr>
+      </w:pPr>
+      <w:r>
+        <w:rPr>
+          <w:b w:val="false"/>
+          <w:bCs w:val="false"/>
+        </w:rPr>
+        <w:t>System powinien móc wyświetlać graf rzutowany na mapę geograficzną obszaru na podstawie koordynatów poszczególnych węzłów</w:t>
+      </w:r>
+    </w:p>
+    <w:p>
+      <w:pPr>
+        <w:pStyle w:val="Normal"/>
+        <w:numPr>
+          <w:ilvl w:val="0"/>
+          <w:numId w:val="10"/>
+        </w:numPr>
+        <w:rPr>
+          <w:b w:val="false"/>
+          <w:bCs w:val="false"/>
+        </w:rPr>
+      </w:pPr>
+      <w:r>
+        <w:rPr>
+          <w:b w:val="false"/>
+          <w:bCs w:val="false"/>
+        </w:rPr>
+        <w:t>System powinien wyświetlać zajętość slice'ów danej krawędzi po najechaniu na nią myszką</w:t>
+      </w:r>
+    </w:p>
+    <w:p>
+      <w:pPr>
+        <w:pStyle w:val="Normal"/>
+        <w:numPr>
+          <w:ilvl w:val="0"/>
+          <w:numId w:val="10"/>
+        </w:numPr>
+        <w:rPr>
+          <w:b w:val="false"/>
+          <w:bCs w:val="false"/>
+        </w:rPr>
+      </w:pPr>
+      <w:r>
+        <w:rPr>
+          <w:b w:val="false"/>
+          <w:bCs w:val="false"/>
+        </w:rPr>
+        <w:t>System powinien wyświetlać krawędzie w różnych kolorach reprezentujących zajętość pasma</w:t>
+      </w:r>
+    </w:p>
+    <w:p>
+      <w:pPr>
+        <w:pStyle w:val="Normal"/>
+        <w:numPr>
+          <w:ilvl w:val="0"/>
+          <w:numId w:val="10"/>
+        </w:numPr>
+        <w:rPr>
+          <w:b w:val="false"/>
+          <w:bCs w:val="false"/>
+        </w:rPr>
+      </w:pPr>
+      <w:r>
+        <w:rPr>
+          <w:b w:val="false"/>
+          <w:bCs w:val="false"/>
+        </w:rPr>
+        <w:t>System powinien ustalać optymalne ułożenie nowo zdefiniowanego kanału</w:t>
+      </w:r>
+    </w:p>
+    <w:p>
+      <w:pPr>
+        <w:pStyle w:val="Normal"/>
+        <w:numPr>
+          <w:ilvl w:val="0"/>
+          <w:numId w:val="10"/>
+        </w:numPr>
+        <w:rPr>
+          <w:b w:val="false"/>
+          <w:bCs w:val="false"/>
+        </w:rPr>
+      </w:pPr>
+      <w:r>
+        <w:rPr>
+          <w:b w:val="false"/>
+          <w:bCs w:val="false"/>
+        </w:rPr>
+        <w:t>System powinien udostępniać optymalizację ułożenia dodawanego kanału przy pomocy algorytmu Dijkstry</w:t>
+      </w:r>
+    </w:p>
+    <w:p>
+      <w:pPr>
+        <w:pStyle w:val="Normal"/>
+        <w:numPr>
+          <w:ilvl w:val="0"/>
+          <w:numId w:val="10"/>
+        </w:numPr>
+        <w:rPr>
+          <w:b w:val="false"/>
+          <w:bCs w:val="false"/>
+        </w:rPr>
+      </w:pPr>
+      <w:r>
+        <w:rPr>
+          <w:b w:val="false"/>
+          <w:bCs w:val="false"/>
+        </w:rPr>
+        <w:t>System powinien udostępniać optymalizację ułożenia dodawanego kanału przy pomocy modelu całkowitoliczbowego</w:t>
+      </w:r>
+    </w:p>
+    <w:p>
+      <w:pPr>
+        <w:pStyle w:val="Normal"/>
+        <w:numPr>
+          <w:ilvl w:val="0"/>
+          <w:numId w:val="10"/>
+        </w:numPr>
+        <w:rPr/>
+      </w:pPr>
+      <w:r>
+        <w:rPr>
+          <w:b w:val="false"/>
+          <w:bCs w:val="false"/>
+        </w:rPr>
+        <w:t>System powinien umożliwić wyeksportowanie reprezentacji sieci w pliku CSV w następującym formacie:</w:t>
+      </w:r>
+    </w:p>
+    <w:p>
+      <w:pPr>
+        <w:pStyle w:val="Normal"/>
+        <w:numPr>
+          <w:ilvl w:val="1"/>
+          <w:numId w:val="11"/>
+        </w:numPr>
+        <w:rPr>
+          <w:b w:val="false"/>
+          <w:bCs w:val="false"/>
+        </w:rPr>
+      </w:pPr>
+      <w:r>
+        <w:rPr>
+          <w:b w:val="false"/>
+          <w:bCs w:val="false"/>
+        </w:rPr>
+        <w:t>Wierszowi tabeli odpowiada pojedynczy kanał</w:t>
+      </w:r>
+    </w:p>
+    <w:p>
+      <w:pPr>
+        <w:pStyle w:val="Normal"/>
+        <w:numPr>
+          <w:ilvl w:val="1"/>
+          <w:numId w:val="11"/>
+        </w:numPr>
+        <w:rPr>
+          <w:b w:val="false"/>
+          <w:bCs w:val="false"/>
+        </w:rPr>
+      </w:pPr>
+      <w:r>
+        <w:rPr>
+          <w:b w:val="false"/>
+          <w:bCs w:val="false"/>
+        </w:rPr>
+        <w:t>Kolumnie tabeli odpowiada pojedynczy slice</w:t>
+      </w:r>
+    </w:p>
+    <w:p>
+      <w:pPr>
+        <w:pStyle w:val="Normal"/>
+        <w:numPr>
+          <w:ilvl w:val="1"/>
+          <w:numId w:val="11"/>
+        </w:numPr>
+        <w:rPr>
+          <w:b w:val="false"/>
+          <w:bCs w:val="false"/>
+        </w:rPr>
+      </w:pPr>
+      <w:r>
+        <w:rPr>
+          <w:b w:val="false"/>
+          <w:bCs w:val="false"/>
+        </w:rPr>
+        <w:t>Zawartością komórki tabeli jest binarna informacja o zajętości kanału w danej ścieżce</w:t>
+      </w:r>
+    </w:p>
+    <w:p>
+      <w:pPr>
+        <w:pStyle w:val="Normal"/>
+        <w:numPr>
+          <w:ilvl w:val="0"/>
+          <w:numId w:val="10"/>
+        </w:numPr>
+        <w:rPr>
+          <w:b w:val="false"/>
+          <w:bCs w:val="false"/>
+        </w:rPr>
+      </w:pPr>
+      <w:r>
+        <w:rPr>
+          <w:b w:val="false"/>
+          <w:bCs w:val="false"/>
+        </w:rPr>
+        <w:t>Reprezentacja sieci w sesji danego użytkownika powinna być widoczna tylko dla niego</w:t>
+      </w:r>
+    </w:p>
+    <w:p>
+      <w:pPr>
+        <w:pStyle w:val="Normal"/>
+        <w:numPr>
+          <w:ilvl w:val="0"/>
+          <w:numId w:val="10"/>
+        </w:numPr>
+        <w:rPr>
+          <w:b w:val="false"/>
+          <w:bCs w:val="false"/>
+        </w:rPr>
+      </w:pPr>
+      <w:r>
+        <w:rPr>
+          <w:b w:val="false"/>
+          <w:bCs w:val="false"/>
+        </w:rPr>
+        <w:t>System powinien umożliwić zapisanie stanu sieci</w:t>
+      </w:r>
+    </w:p>
+    <w:p>
+      <w:pPr>
+        <w:pStyle w:val="Normal"/>
+        <w:numPr>
+          <w:ilvl w:val="0"/>
+          <w:numId w:val="10"/>
+        </w:numPr>
+        <w:rPr>
+          <w:b w:val="false"/>
+          <w:bCs w:val="false"/>
+        </w:rPr>
+      </w:pPr>
+      <w:r>
+        <w:rPr>
+          <w:b w:val="false"/>
+          <w:bCs w:val="false"/>
+        </w:rPr>
+        <w:t>System powinien umożliwić odtworzenie sieci z wcześniej zapisanego stanu</w:t>
+      </w:r>
+    </w:p>
+    <w:p>
+      <w:pPr>
+        <w:pStyle w:val="Heading2"/>
+        <w:rPr/>
+      </w:pPr>
+      <w:bookmarkStart w:id="6" w:name="_Toc147239476"/>
+      <w:r>
+        <w:rPr/>
+        <w:t>Wymagania funkcjonalne i niefunkcjonalne</w:t>
+      </w:r>
+      <w:bookmarkEnd w:id="6"/>
+    </w:p>
+    <w:p>
+      <w:pPr>
+        <w:pStyle w:val="Normal"/>
+        <w:rPr/>
+      </w:pPr>
+      <w:r>
+        <w:rPr/>
+      </w:r>
+    </w:p>
+    <w:p>
+      <w:pPr>
+        <w:pStyle w:val="Normal"/>
         <w:rPr>
           <w:b/>
           <w:bCs/>
-          <w:lang w:val="pl-PL"/>
-        </w:rPr>
-        <w:t>Wymagania użytkowe</w:t>
+        </w:rPr>
+      </w:pPr>
+      <w:r>
+        <w:rPr>
+          <w:b/>
+          <w:bCs/>
+        </w:rPr>
+        <w:t>Wymagania funkcjonalne</w:t>
       </w:r>
     </w:p>
     <w:p>
@@ -3565,7 +4024,7 @@
         <w:pStyle w:val="Normal"/>
         <w:numPr>
           <w:ilvl w:val="0"/>
-          <w:numId w:val="13"/>
+          <w:numId w:val="8"/>
         </w:numPr>
         <w:rPr>
           <w:b w:val="false"/>
@@ -3576,9 +4035,8 @@
         <w:rPr>
           <w:b w:val="false"/>
           <w:bCs w:val="false"/>
-          <w:lang w:val="pl-PL"/>
-        </w:rPr>
-        <w:t>Użytkownik powinien mieć możliwość zdefiniowania sieci poprzez przesłanie pliku zawierającego jej reprezentację</w:t>
+        </w:rPr>
+        <w:t>Użytkownik powinien mieć możliwość przesłania pliku w formacie `.csv` zawierającego reprezentację sieci.</w:t>
       </w:r>
     </w:p>
     <w:p>
@@ -3586,7 +4044,7 @@
         <w:pStyle w:val="Normal"/>
         <w:numPr>
           <w:ilvl w:val="0"/>
-          <w:numId w:val="13"/>
+          <w:numId w:val="8"/>
         </w:numPr>
         <w:rPr>
           <w:b w:val="false"/>
@@ -3597,9 +4055,8 @@
         <w:rPr>
           <w:b w:val="false"/>
           <w:bCs w:val="false"/>
-          <w:lang w:val="pl-PL"/>
-        </w:rPr>
-        <w:t>Użytkownik powinien mieć możliwość ręcznego zdefiniowania nowego węzła</w:t>
+        </w:rPr>
+        <w:t>Aplikacja powinna udostępnić użytkownikowi graficzną reprezentację sieci w postaci grafu.</w:t>
       </w:r>
     </w:p>
     <w:p>
@@ -3607,7 +4064,7 @@
         <w:pStyle w:val="Normal"/>
         <w:numPr>
           <w:ilvl w:val="0"/>
-          <w:numId w:val="13"/>
+          <w:numId w:val="8"/>
         </w:numPr>
         <w:rPr>
           <w:b w:val="false"/>
@@ -3618,9 +4075,8 @@
         <w:rPr>
           <w:b w:val="false"/>
           <w:bCs w:val="false"/>
-          <w:lang w:val="pl-PL"/>
-        </w:rPr>
-        <w:t>Użytkownik powinien mieć możliwość ręcznego zdefiniowania nowego kanału</w:t>
+        </w:rPr>
+        <w:t>System powinien udostępniać możliwość ręcznego zdefiniowania nowego węzła w sieci</w:t>
       </w:r>
     </w:p>
     <w:p>
@@ -3628,7 +4084,7 @@
         <w:pStyle w:val="Normal"/>
         <w:numPr>
           <w:ilvl w:val="0"/>
-          <w:numId w:val="13"/>
+          <w:numId w:val="8"/>
         </w:numPr>
         <w:rPr>
           <w:b w:val="false"/>
@@ -3639,9 +4095,8 @@
         <w:rPr>
           <w:b w:val="false"/>
           <w:bCs w:val="false"/>
-          <w:lang w:val="pl-PL"/>
-        </w:rPr>
-        <w:t>Użytkownik powinien mieć możliwość ręcznego zdefiniowania nowej krawędzi (fizycznego połączenia)</w:t>
+        </w:rPr>
+        <w:t>Użytkownik powinien mieć możliwość zdefiniowania nowego kanału w sieci łączącej zadane dwa wierzchołki, określając jego przepustowość.</w:t>
       </w:r>
     </w:p>
     <w:p>
@@ -3649,7 +4104,7 @@
         <w:pStyle w:val="Normal"/>
         <w:numPr>
           <w:ilvl w:val="0"/>
-          <w:numId w:val="13"/>
+          <w:numId w:val="8"/>
         </w:numPr>
         <w:rPr>
           <w:b w:val="false"/>
@@ -3660,9 +4115,8 @@
         <w:rPr>
           <w:b w:val="false"/>
           <w:bCs w:val="false"/>
-          <w:lang w:val="pl-PL"/>
-        </w:rPr>
-        <w:t>Użytkownik powinien mieć możliwość wizualnego podglądu zajętości slice’ów poszczególnych krawędzi w sieci</w:t>
+        </w:rPr>
+        <w:t>Użytkownik powinien mieć możliwość wyświetlania grafu zrzutowanego na mapę geograficzną obszaru na podstawie współrzędnych poszczególnych węzłów.</w:t>
       </w:r>
     </w:p>
     <w:p>
@@ -3670,7 +4124,7 @@
         <w:pStyle w:val="Normal"/>
         <w:numPr>
           <w:ilvl w:val="0"/>
-          <w:numId w:val="13"/>
+          <w:numId w:val="8"/>
         </w:numPr>
         <w:rPr>
           <w:b w:val="false"/>
@@ -3681,9 +4135,8 @@
         <w:rPr>
           <w:b w:val="false"/>
           <w:bCs w:val="false"/>
-          <w:lang w:val="pl-PL"/>
-        </w:rPr>
-        <w:t>Użytkownik powinien mieć możliwość zdefiniowania nowego kanału w sieci o określonej przepustowości łączącego zadane dwa wierzchołki</w:t>
+        </w:rPr>
+        <w:t>Aplikacja powinna dynamicznie zmieniać kolor krawędzi grafu w zależności od poziomu zajętości slice'ów tej krawędzi.</w:t>
       </w:r>
     </w:p>
     <w:p>
@@ -3691,7 +4144,7 @@
         <w:pStyle w:val="Normal"/>
         <w:numPr>
           <w:ilvl w:val="0"/>
-          <w:numId w:val="13"/>
+          <w:numId w:val="8"/>
         </w:numPr>
         <w:rPr>
           <w:b w:val="false"/>
@@ -3702,9 +4155,8 @@
         <w:rPr>
           <w:b w:val="false"/>
           <w:bCs w:val="false"/>
-          <w:lang w:val="pl-PL"/>
-        </w:rPr>
-        <w:t>Użytkownik powinien otrzymać optymalne ułożenie nowego kanału w sieci</w:t>
+        </w:rPr>
+        <w:t>Użytkownik powinien mieć możliwość podglądu szczegółowych danych dotyczących zajętości slice'ów określonej krawędzi poprzez najechanie na nią kursorem.</w:t>
       </w:r>
     </w:p>
     <w:p>
@@ -3712,7 +4164,7 @@
         <w:pStyle w:val="Normal"/>
         <w:numPr>
           <w:ilvl w:val="0"/>
-          <w:numId w:val="13"/>
+          <w:numId w:val="8"/>
         </w:numPr>
         <w:rPr>
           <w:b w:val="false"/>
@@ -3723,9 +4175,8 @@
         <w:rPr>
           <w:b w:val="false"/>
           <w:bCs w:val="false"/>
-          <w:lang w:val="pl-PL"/>
-        </w:rPr>
-        <w:t>Użytkownik powinien mieć możliwość pobrać plik reprezentujący zajętość pasma na każdym ze zdefiniowanych kanałów w sieci</w:t>
+        </w:rPr>
+        <w:t>Ułożenie nowych kanałów określane będzie przy pomocy algorytmu optymalizacyjnego.</w:t>
       </w:r>
     </w:p>
     <w:p>
@@ -3733,7 +4184,7 @@
         <w:pStyle w:val="Normal"/>
         <w:numPr>
           <w:ilvl w:val="0"/>
-          <w:numId w:val="13"/>
+          <w:numId w:val="8"/>
         </w:numPr>
         <w:rPr>
           <w:b w:val="false"/>
@@ -3744,9 +4195,8 @@
         <w:rPr>
           <w:b w:val="false"/>
           <w:bCs w:val="false"/>
-          <w:lang w:val="pl-PL"/>
-        </w:rPr>
-        <w:t>Dane użytkownika nie powinny być dostępne dla innych użytkowników systemu</w:t>
+        </w:rPr>
+        <w:t>Aplikacja umożliwia optymalizację ułożenia nowego kanału za pomocą algorytmu Dijkstry.</w:t>
       </w:r>
     </w:p>
     <w:p>
@@ -3754,7 +4204,7 @@
         <w:pStyle w:val="Normal"/>
         <w:numPr>
           <w:ilvl w:val="0"/>
-          <w:numId w:val="13"/>
+          <w:numId w:val="8"/>
         </w:numPr>
         <w:rPr>
           <w:b w:val="false"/>
@@ -3765,7 +4215,26 @@
         <w:rPr>
           <w:b w:val="false"/>
           <w:bCs w:val="false"/>
-          <w:lang w:val="pl-PL"/>
+        </w:rPr>
+        <w:t>Aplikacja umożliwia optymalizację ułożenia nowego kanału przy użyciu modelu całkowitoliczbowego.</w:t>
+      </w:r>
+    </w:p>
+    <w:p>
+      <w:pPr>
+        <w:pStyle w:val="Normal"/>
+        <w:numPr>
+          <w:ilvl w:val="0"/>
+          <w:numId w:val="8"/>
+        </w:numPr>
+        <w:rPr>
+          <w:b w:val="false"/>
+          <w:bCs w:val="false"/>
+        </w:rPr>
+      </w:pPr>
+      <w:r>
+        <w:rPr>
+          <w:b w:val="false"/>
+          <w:bCs w:val="false"/>
         </w:rPr>
         <w:t>Użytkownik powinien mieć możliwość zmiany parametrów algorytmu optymalizacyjnego.</w:t>
       </w:r>
@@ -3773,389 +4242,17 @@
     <w:p>
       <w:pPr>
         <w:pStyle w:val="Normal"/>
-        <w:rPr/>
-      </w:pPr>
-      <w:r>
         <w:rPr>
           <w:b/>
           <w:bCs/>
-          <w:lang w:val="pl-PL"/>
-        </w:rPr>
-        <w:t>Wymagania systemowe</w:t>
-      </w:r>
-    </w:p>
-    <w:p>
-      <w:pPr>
-        <w:pStyle w:val="Normal"/>
-        <w:numPr>
-          <w:ilvl w:val="0"/>
-          <w:numId w:val="11"/>
-        </w:numPr>
-        <w:rPr>
-          <w:b w:val="false"/>
-          <w:bCs w:val="false"/>
-        </w:rPr>
-      </w:pPr>
-      <w:r>
-        <w:rPr>
-          <w:b w:val="false"/>
-          <w:bCs w:val="false"/>
-        </w:rPr>
-        <w:t>System powinien udostępnić użytkownikowi graficzną reprezentację sieci w formie grafu</w:t>
-      </w:r>
-    </w:p>
-    <w:p>
-      <w:pPr>
-        <w:pStyle w:val="Normal"/>
-        <w:numPr>
-          <w:ilvl w:val="0"/>
-          <w:numId w:val="11"/>
-        </w:numPr>
-        <w:rPr>
-          <w:b w:val="false"/>
-          <w:bCs w:val="false"/>
-        </w:rPr>
-      </w:pPr>
-      <w:r>
-        <w:rPr>
-          <w:b w:val="false"/>
-          <w:bCs w:val="false"/>
-        </w:rPr>
-        <w:t>System powinien udostępniać możliwość ręcznego zdefiniowania nowego węzła w sieci</w:t>
-      </w:r>
-    </w:p>
-    <w:p>
-      <w:pPr>
-        <w:pStyle w:val="Normal"/>
-        <w:numPr>
-          <w:ilvl w:val="0"/>
-          <w:numId w:val="11"/>
-        </w:numPr>
-        <w:rPr>
-          <w:b w:val="false"/>
-          <w:bCs w:val="false"/>
-        </w:rPr>
-      </w:pPr>
-      <w:r>
-        <w:rPr>
-          <w:b w:val="false"/>
-          <w:bCs w:val="false"/>
-        </w:rPr>
-        <w:t>System powinien udostępniać możliwość ręcznego zdefiniowania nowego kanału w sieci</w:t>
-      </w:r>
-    </w:p>
-    <w:p>
-      <w:pPr>
-        <w:pStyle w:val="Normal"/>
-        <w:numPr>
-          <w:ilvl w:val="0"/>
-          <w:numId w:val="11"/>
-        </w:numPr>
-        <w:rPr>
-          <w:b w:val="false"/>
-          <w:bCs w:val="false"/>
-        </w:rPr>
-      </w:pPr>
-      <w:r>
-        <w:rPr>
-          <w:b w:val="false"/>
-          <w:bCs w:val="false"/>
-        </w:rPr>
-        <w:t>System powinien udostępniać możliwość ręcznego zdefiniowania nowej krawędzi w sieci (fizycznego połączenia)</w:t>
-      </w:r>
-    </w:p>
-    <w:p>
-      <w:pPr>
-        <w:pStyle w:val="Normal"/>
-        <w:numPr>
-          <w:ilvl w:val="0"/>
-          <w:numId w:val="11"/>
-        </w:numPr>
-        <w:rPr>
-          <w:b w:val="false"/>
-          <w:bCs w:val="false"/>
-        </w:rPr>
-      </w:pPr>
-      <w:r>
-        <w:rPr>
-          <w:b w:val="false"/>
-          <w:bCs w:val="false"/>
-        </w:rPr>
-        <w:t>System powinien móc wyświetlać graf rzutowany na mapę geograficzną obszaru na podstawie koordynatów poszczególnych węzłów</w:t>
-      </w:r>
-    </w:p>
-    <w:p>
-      <w:pPr>
-        <w:pStyle w:val="Normal"/>
-        <w:numPr>
-          <w:ilvl w:val="0"/>
-          <w:numId w:val="11"/>
-        </w:numPr>
-        <w:rPr>
-          <w:b w:val="false"/>
-          <w:bCs w:val="false"/>
-        </w:rPr>
-      </w:pPr>
-      <w:r>
-        <w:rPr>
-          <w:b w:val="false"/>
-          <w:bCs w:val="false"/>
-        </w:rPr>
-        <w:t>System powinien wyświetlać zajętość slice'ów danej krawędzi po najechaniu na nią myszką</w:t>
-      </w:r>
-    </w:p>
-    <w:p>
-      <w:pPr>
-        <w:pStyle w:val="Normal"/>
-        <w:numPr>
-          <w:ilvl w:val="0"/>
-          <w:numId w:val="11"/>
-        </w:numPr>
-        <w:rPr>
-          <w:b w:val="false"/>
-          <w:bCs w:val="false"/>
-        </w:rPr>
-      </w:pPr>
-      <w:r>
-        <w:rPr>
-          <w:b w:val="false"/>
-          <w:bCs w:val="false"/>
-        </w:rPr>
-        <w:t>System powinien wyświetlać krawędzie w różnych kolorach reprezentujących zajętość pasma</w:t>
-      </w:r>
-    </w:p>
-    <w:p>
-      <w:pPr>
-        <w:pStyle w:val="Normal"/>
-        <w:numPr>
-          <w:ilvl w:val="0"/>
-          <w:numId w:val="11"/>
-        </w:numPr>
-        <w:rPr>
-          <w:b w:val="false"/>
-          <w:bCs w:val="false"/>
-        </w:rPr>
-      </w:pPr>
-      <w:r>
-        <w:rPr>
-          <w:b w:val="false"/>
-          <w:bCs w:val="false"/>
-        </w:rPr>
-        <w:t>System powinien ustalać optymalne ułożenie nowo zdefiniowanego kanału</w:t>
-      </w:r>
-    </w:p>
-    <w:p>
-      <w:pPr>
-        <w:pStyle w:val="Normal"/>
-        <w:numPr>
-          <w:ilvl w:val="0"/>
-          <w:numId w:val="11"/>
-        </w:numPr>
-        <w:rPr>
-          <w:b w:val="false"/>
-          <w:bCs w:val="false"/>
-        </w:rPr>
-      </w:pPr>
-      <w:r>
-        <w:rPr>
-          <w:b w:val="false"/>
-          <w:bCs w:val="false"/>
-        </w:rPr>
-        <w:t>System powinien udostępniać optymalizację ułożenia dodawanego kanału przy pomocy algorytmu Dijkstry</w:t>
-      </w:r>
-    </w:p>
-    <w:p>
-      <w:pPr>
-        <w:pStyle w:val="Normal"/>
-        <w:numPr>
-          <w:ilvl w:val="0"/>
-          <w:numId w:val="11"/>
-        </w:numPr>
-        <w:rPr>
-          <w:b w:val="false"/>
-          <w:bCs w:val="false"/>
-        </w:rPr>
-      </w:pPr>
-      <w:r>
-        <w:rPr>
-          <w:b w:val="false"/>
-          <w:bCs w:val="false"/>
-        </w:rPr>
-        <w:t>System powinien udostępniać optymalizację ułożenia dodawanego kanału przy pomocy modelu całkowitoliczbowego</w:t>
-      </w:r>
-    </w:p>
-    <w:p>
-      <w:pPr>
-        <w:pStyle w:val="Normal"/>
-        <w:numPr>
-          <w:ilvl w:val="0"/>
-          <w:numId w:val="11"/>
-        </w:numPr>
-        <w:rPr/>
-      </w:pPr>
-      <w:r>
-        <w:rPr>
-          <w:b w:val="false"/>
-          <w:bCs w:val="false"/>
-        </w:rPr>
-        <w:t>System powinien umożliwić wyeksportowanie reprezentacji sieci w pliku CSV w następującym formacie:</w:t>
-      </w:r>
-    </w:p>
-    <w:p>
-      <w:pPr>
-        <w:pStyle w:val="Normal"/>
-        <w:numPr>
-          <w:ilvl w:val="1"/>
-          <w:numId w:val="12"/>
-        </w:numPr>
-        <w:rPr>
-          <w:b w:val="false"/>
-          <w:bCs w:val="false"/>
-        </w:rPr>
-      </w:pPr>
-      <w:r>
-        <w:rPr>
-          <w:b w:val="false"/>
-          <w:bCs w:val="false"/>
-        </w:rPr>
-        <w:t>Wierszowi tabeli odpowiada pojedynczy kanał</w:t>
-      </w:r>
-    </w:p>
-    <w:p>
-      <w:pPr>
-        <w:pStyle w:val="Normal"/>
-        <w:numPr>
-          <w:ilvl w:val="1"/>
-          <w:numId w:val="12"/>
-        </w:numPr>
-        <w:rPr>
-          <w:b w:val="false"/>
-          <w:bCs w:val="false"/>
-        </w:rPr>
-      </w:pPr>
-      <w:r>
-        <w:rPr>
-          <w:b w:val="false"/>
-          <w:bCs w:val="false"/>
-        </w:rPr>
-        <w:t>Kolumnie tabeli odpowiada pojedynczy slice</w:t>
-      </w:r>
-    </w:p>
-    <w:p>
-      <w:pPr>
-        <w:pStyle w:val="Normal"/>
-        <w:numPr>
-          <w:ilvl w:val="1"/>
-          <w:numId w:val="12"/>
-        </w:numPr>
-        <w:rPr>
-          <w:b w:val="false"/>
-          <w:bCs w:val="false"/>
-        </w:rPr>
-      </w:pPr>
-      <w:r>
-        <w:rPr>
-          <w:b w:val="false"/>
-          <w:bCs w:val="false"/>
-        </w:rPr>
-        <w:t>Zawartością komórki tabeli jest binarna informacja o zajętości kanału w danej ścieżce</w:t>
-      </w:r>
-    </w:p>
-    <w:p>
-      <w:pPr>
-        <w:pStyle w:val="Normal"/>
-        <w:numPr>
-          <w:ilvl w:val="0"/>
-          <w:numId w:val="11"/>
-        </w:numPr>
-        <w:rPr>
-          <w:b w:val="false"/>
-          <w:bCs w:val="false"/>
-        </w:rPr>
-      </w:pPr>
-      <w:r>
-        <w:rPr>
-          <w:b w:val="false"/>
-          <w:bCs w:val="false"/>
-        </w:rPr>
-        <w:t>Reprezentacja sieci w sesji danego użytkownika powinna być widoczna tylko dla niego</w:t>
-      </w:r>
-    </w:p>
-    <w:p>
-      <w:pPr>
-        <w:pStyle w:val="Normal"/>
-        <w:numPr>
-          <w:ilvl w:val="0"/>
-          <w:numId w:val="11"/>
-        </w:numPr>
-        <w:rPr>
-          <w:b w:val="false"/>
-          <w:bCs w:val="false"/>
-        </w:rPr>
-      </w:pPr>
-      <w:r>
-        <w:rPr>
-          <w:b w:val="false"/>
-          <w:bCs w:val="false"/>
-        </w:rPr>
-        <w:t>System powinien umożliwić zapisanie stanu sieci</w:t>
-      </w:r>
-    </w:p>
-    <w:p>
-      <w:pPr>
-        <w:pStyle w:val="Normal"/>
-        <w:numPr>
-          <w:ilvl w:val="0"/>
-          <w:numId w:val="11"/>
-        </w:numPr>
-        <w:rPr>
-          <w:b w:val="false"/>
-          <w:bCs w:val="false"/>
-        </w:rPr>
-      </w:pPr>
-      <w:r>
-        <w:rPr>
-          <w:b w:val="false"/>
-          <w:bCs w:val="false"/>
-        </w:rPr>
-        <w:t>System powinien umożliwić odtworzenie sieci z wcześniej zapisanego stanu</w:t>
-      </w:r>
-    </w:p>
-    <w:p>
-      <w:pPr>
-        <w:pStyle w:val="Heading2"/>
-        <w:rPr/>
-      </w:pPr>
-      <w:bookmarkStart w:id="6" w:name="_Toc147239476"/>
-      <w:r>
-        <w:rPr/>
-        <w:t>Wymagania funkcjonalne i niefunkcjonalne</w:t>
-      </w:r>
-      <w:bookmarkEnd w:id="6"/>
-    </w:p>
-    <w:p>
-      <w:pPr>
-        <w:pStyle w:val="Normal"/>
-        <w:rPr/>
-      </w:pPr>
-      <w:r>
-        <w:rPr/>
-      </w:r>
-    </w:p>
-    <w:p>
-      <w:pPr>
-        <w:pStyle w:val="Normal"/>
+        </w:rPr>
+      </w:pPr>
+      <w:r>
         <w:rPr>
           <w:b/>
           <w:bCs/>
         </w:rPr>
-      </w:pPr>
-      <w:r>
-        <w:rPr>
-          <w:b/>
-          <w:bCs/>
-        </w:rPr>
-        <w:t>Wymagania funkcjonalne</w:t>
+        <w:t>Wymagania niefunkcjonalne</w:t>
       </w:r>
     </w:p>
     <w:p>
@@ -4165,17 +4262,64 @@
           <w:ilvl w:val="0"/>
           <w:numId w:val="9"/>
         </w:numPr>
+        <w:rPr/>
+      </w:pPr>
+      <w:r>
         <w:rPr>
           <w:b w:val="false"/>
           <w:bCs w:val="false"/>
         </w:rPr>
-      </w:pPr>
-      <w:r>
-        <w:rPr>
-          <w:b w:val="false"/>
-          <w:bCs w:val="false"/>
-        </w:rPr>
-        <w:t>Użytkownik powinien mieć możliwość przesłania pliku w formacie `.csv` zawierającego reprezentację sieci.</w:t>
+        <w:t>Aplikacja powinna dostarczać wynik optymalizacji ułożenia kanału w czasie nie dłuższym niż 5 minut dla sieci złożonej z nie więcej niż 300 kanałów.</w:t>
+      </w:r>
+    </w:p>
+    <w:p>
+      <w:pPr>
+        <w:pStyle w:val="Normal"/>
+        <w:rPr>
+          <w:lang w:val="pl-PL"/>
+        </w:rPr>
+      </w:pPr>
+      <w:r>
+        <w:rPr>
+          <w:lang w:val="pl-PL"/>
+        </w:rPr>
+      </w:r>
+    </w:p>
+    <w:p>
+      <w:pPr>
+        <w:pStyle w:val="Heading2"/>
+        <w:rPr/>
+      </w:pPr>
+      <w:bookmarkStart w:id="7" w:name="_Toc147239477"/>
+      <w:r>
+        <w:rPr/>
+        <w:t>Przypadki użycia</w:t>
+      </w:r>
+      <w:bookmarkEnd w:id="7"/>
+    </w:p>
+    <w:p>
+      <w:pPr>
+        <w:pStyle w:val="Normal"/>
+        <w:rPr/>
+      </w:pPr>
+      <w:r>
+        <w:rPr/>
+      </w:r>
+    </w:p>
+    <w:p>
+      <w:pPr>
+        <w:pStyle w:val="Normal"/>
+        <w:rPr>
+          <w:b/>
+          <w:bCs/>
+        </w:rPr>
+      </w:pPr>
+      <w:r>
+        <w:rPr>
+          <w:b/>
+          <w:bCs/>
+        </w:rPr>
+        <w:t>Aktorzy</w:t>
       </w:r>
     </w:p>
     <w:p>
@@ -4183,288 +4327,7 @@
         <w:pStyle w:val="Normal"/>
         <w:numPr>
           <w:ilvl w:val="0"/>
-          <w:numId w:val="9"/>
-        </w:numPr>
-        <w:rPr>
-          <w:b w:val="false"/>
-          <w:bCs w:val="false"/>
-        </w:rPr>
-      </w:pPr>
-      <w:r>
-        <w:rPr>
-          <w:b w:val="false"/>
-          <w:bCs w:val="false"/>
-        </w:rPr>
-        <w:t>Aplikacja powinna udostępnić użytkownikowi graficzną reprezentację sieci w postaci grafu.</w:t>
-      </w:r>
-    </w:p>
-    <w:p>
-      <w:pPr>
-        <w:pStyle w:val="Normal"/>
-        <w:numPr>
-          <w:ilvl w:val="0"/>
-          <w:numId w:val="9"/>
-        </w:numPr>
-        <w:rPr>
-          <w:b w:val="false"/>
-          <w:bCs w:val="false"/>
-        </w:rPr>
-      </w:pPr>
-      <w:r>
-        <w:rPr>
-          <w:b w:val="false"/>
-          <w:bCs w:val="false"/>
-        </w:rPr>
-        <w:t>System powinien udostępniać możliwość ręcznego zdefiniowania nowego węzła w sieci</w:t>
-      </w:r>
-    </w:p>
-    <w:p>
-      <w:pPr>
-        <w:pStyle w:val="Normal"/>
-        <w:numPr>
-          <w:ilvl w:val="0"/>
-          <w:numId w:val="9"/>
-        </w:numPr>
-        <w:rPr>
-          <w:b w:val="false"/>
-          <w:bCs w:val="false"/>
-        </w:rPr>
-      </w:pPr>
-      <w:r>
-        <w:rPr>
-          <w:b w:val="false"/>
-          <w:bCs w:val="false"/>
-        </w:rPr>
-        <w:t>Użytkownik powinien mieć możliwość zdefiniowania nowego kanału w sieci łączącej zadane dwa wierzchołki, określając jego przepustowość.</w:t>
-      </w:r>
-    </w:p>
-    <w:p>
-      <w:pPr>
-        <w:pStyle w:val="Normal"/>
-        <w:numPr>
-          <w:ilvl w:val="0"/>
-          <w:numId w:val="9"/>
-        </w:numPr>
-        <w:rPr>
-          <w:b w:val="false"/>
-          <w:bCs w:val="false"/>
-        </w:rPr>
-      </w:pPr>
-      <w:r>
-        <w:rPr>
-          <w:b w:val="false"/>
-          <w:bCs w:val="false"/>
-        </w:rPr>
-        <w:t>Użytkownik powinien mieć możliwość wyświetlania grafu zrzutowanego na mapę geograficzną obszaru na podstawie współrzędnych poszczególnych węzłów.</w:t>
-      </w:r>
-    </w:p>
-    <w:p>
-      <w:pPr>
-        <w:pStyle w:val="Normal"/>
-        <w:numPr>
-          <w:ilvl w:val="0"/>
-          <w:numId w:val="9"/>
-        </w:numPr>
-        <w:rPr>
-          <w:b w:val="false"/>
-          <w:bCs w:val="false"/>
-        </w:rPr>
-      </w:pPr>
-      <w:r>
-        <w:rPr>
-          <w:b w:val="false"/>
-          <w:bCs w:val="false"/>
-        </w:rPr>
-        <w:t>Aplikacja powinna dynamicznie zmieniać kolor krawędzi grafu w zależności od poziomu zajętości slice'ów tej krawędzi.</w:t>
-      </w:r>
-    </w:p>
-    <w:p>
-      <w:pPr>
-        <w:pStyle w:val="Normal"/>
-        <w:numPr>
-          <w:ilvl w:val="0"/>
-          <w:numId w:val="9"/>
-        </w:numPr>
-        <w:rPr>
-          <w:b w:val="false"/>
-          <w:bCs w:val="false"/>
-        </w:rPr>
-      </w:pPr>
-      <w:r>
-        <w:rPr>
-          <w:b w:val="false"/>
-          <w:bCs w:val="false"/>
-        </w:rPr>
-        <w:t>Użytkownik powinien mieć możliwość podglądu szczegółowych danych dotyczących zajętości slice'ów określonej krawędzi poprzez najechanie na nią kursorem.</w:t>
-      </w:r>
-    </w:p>
-    <w:p>
-      <w:pPr>
-        <w:pStyle w:val="Normal"/>
-        <w:numPr>
-          <w:ilvl w:val="0"/>
-          <w:numId w:val="9"/>
-        </w:numPr>
-        <w:rPr>
-          <w:b w:val="false"/>
-          <w:bCs w:val="false"/>
-        </w:rPr>
-      </w:pPr>
-      <w:r>
-        <w:rPr>
-          <w:b w:val="false"/>
-          <w:bCs w:val="false"/>
-        </w:rPr>
-        <w:t>Ułożenie nowych kanałów określane będzie przy pomocy algorytmu optymalizacyjnego.</w:t>
-      </w:r>
-    </w:p>
-    <w:p>
-      <w:pPr>
-        <w:pStyle w:val="Normal"/>
-        <w:numPr>
-          <w:ilvl w:val="0"/>
-          <w:numId w:val="9"/>
-        </w:numPr>
-        <w:rPr>
-          <w:b w:val="false"/>
-          <w:bCs w:val="false"/>
-        </w:rPr>
-      </w:pPr>
-      <w:r>
-        <w:rPr>
-          <w:b w:val="false"/>
-          <w:bCs w:val="false"/>
-        </w:rPr>
-        <w:t>Aplikacja umożliwia optymalizację ułożenia nowego kanału za pomocą algorytmu Dijkstry.</w:t>
-      </w:r>
-    </w:p>
-    <w:p>
-      <w:pPr>
-        <w:pStyle w:val="Normal"/>
-        <w:numPr>
-          <w:ilvl w:val="0"/>
-          <w:numId w:val="9"/>
-        </w:numPr>
-        <w:rPr>
-          <w:b w:val="false"/>
-          <w:bCs w:val="false"/>
-        </w:rPr>
-      </w:pPr>
-      <w:r>
-        <w:rPr>
-          <w:b w:val="false"/>
-          <w:bCs w:val="false"/>
-        </w:rPr>
-        <w:t>Aplikacja umożliwia optymalizację ułożenia nowego kanału przy użyciu modelu całkowitoliczbowego.</w:t>
-      </w:r>
-    </w:p>
-    <w:p>
-      <w:pPr>
-        <w:pStyle w:val="Normal"/>
-        <w:numPr>
-          <w:ilvl w:val="0"/>
-          <w:numId w:val="9"/>
-        </w:numPr>
-        <w:rPr>
-          <w:b w:val="false"/>
-          <w:bCs w:val="false"/>
-        </w:rPr>
-      </w:pPr>
-      <w:r>
-        <w:rPr>
-          <w:b w:val="false"/>
-          <w:bCs w:val="false"/>
-        </w:rPr>
-        <w:t>Użytkownik powinien mieć możliwość zmiany parametrów algorytmu optymalizacyjnego.</w:t>
-      </w:r>
-    </w:p>
-    <w:p>
-      <w:pPr>
-        <w:pStyle w:val="Normal"/>
-        <w:rPr>
-          <w:b/>
-          <w:bCs/>
-        </w:rPr>
-      </w:pPr>
-      <w:r>
-        <w:rPr>
-          <w:b/>
-          <w:bCs/>
-        </w:rPr>
-        <w:t>Wymagania niefunkcjonalne</w:t>
-      </w:r>
-    </w:p>
-    <w:p>
-      <w:pPr>
-        <w:pStyle w:val="Normal"/>
-        <w:numPr>
-          <w:ilvl w:val="0"/>
-          <w:numId w:val="10"/>
-        </w:numPr>
-        <w:rPr/>
-      </w:pPr>
-      <w:r>
-        <w:rPr>
-          <w:b w:val="false"/>
-          <w:bCs w:val="false"/>
-        </w:rPr>
-        <w:t>Aplikacja powinna dostarczać wynik optymalizacji ułożenia kanału w czasie nie dłuższym niż 5 minut dla sieci złożonej z nie więcej niż 300 kanałów.</w:t>
-      </w:r>
-    </w:p>
-    <w:p>
-      <w:pPr>
-        <w:pStyle w:val="Normal"/>
-        <w:rPr>
-          <w:lang w:val="pl-PL"/>
-        </w:rPr>
-      </w:pPr>
-      <w:r>
-        <w:rPr/>
-      </w:r>
-    </w:p>
-    <w:p>
-      <w:pPr>
-        <w:pStyle w:val="Heading2"/>
-        <w:rPr/>
-      </w:pPr>
-      <w:bookmarkStart w:id="7" w:name="_Toc147239477"/>
-      <w:r>
-        <w:rPr/>
-        <w:t>Przypadki użycia</w:t>
-      </w:r>
-      <w:bookmarkEnd w:id="7"/>
-    </w:p>
-    <w:p>
-      <w:pPr>
-        <w:pStyle w:val="Normal"/>
-        <w:rPr/>
-      </w:pPr>
-      <w:r>
-        <w:rPr/>
-      </w:r>
-    </w:p>
-    <w:p>
-      <w:pPr>
-        <w:pStyle w:val="Normal"/>
-        <w:rPr>
-          <w:b/>
-          <w:bCs/>
-        </w:rPr>
-      </w:pPr>
-      <w:r>
-        <w:rPr>
-          <w:b/>
-          <w:bCs/>
-        </w:rPr>
-        <w:t>Aktorzy</w:t>
-      </w:r>
-    </w:p>
-    <w:p>
-      <w:pPr>
-        <w:pStyle w:val="Normal"/>
-        <w:numPr>
-          <w:ilvl w:val="0"/>
-          <w:numId w:val="15"/>
+          <w:numId w:val="14"/>
         </w:numPr>
         <w:rPr/>
       </w:pPr>
@@ -4579,7 +4442,7 @@
         <w:pStyle w:val="Normal"/>
         <w:numPr>
           <w:ilvl w:val="0"/>
-          <w:numId w:val="16"/>
+          <w:numId w:val="15"/>
         </w:numPr>
         <w:rPr/>
       </w:pPr>
@@ -4588,6 +4451,111 @@
           <w:lang w:val="pl-PL"/>
         </w:rPr>
         <w:t>System wyświetla graficzną prezentację sieci teletransmisyjnej.</w:t>
+      </w:r>
+    </w:p>
+    <w:p>
+      <w:pPr>
+        <w:pStyle w:val="Normal"/>
+        <w:numPr>
+          <w:ilvl w:val="0"/>
+          <w:numId w:val="15"/>
+        </w:numPr>
+        <w:rPr/>
+      </w:pPr>
+      <w:r>
+        <w:rPr>
+          <w:lang w:val="pl-PL"/>
+        </w:rPr>
+        <w:t>System wyświetla zbiorcze statystyki sieci.</w:t>
+      </w:r>
+    </w:p>
+    <w:p>
+      <w:pPr>
+        <w:pStyle w:val="Normal"/>
+        <w:numPr>
+          <w:ilvl w:val="0"/>
+          <w:numId w:val="15"/>
+        </w:numPr>
+        <w:rPr/>
+      </w:pPr>
+      <w:r>
+        <w:rPr>
+          <w:lang w:val="pl-PL"/>
+        </w:rPr>
+        <w:t>Użytkownik wybiera element sieci.</w:t>
+      </w:r>
+    </w:p>
+    <w:p>
+      <w:pPr>
+        <w:pStyle w:val="Normal"/>
+        <w:numPr>
+          <w:ilvl w:val="0"/>
+          <w:numId w:val="15"/>
+        </w:numPr>
+        <w:rPr>
+          <w:lang w:val="pl-PL"/>
+        </w:rPr>
+      </w:pPr>
+      <w:r>
+        <w:rPr>
+          <w:lang w:val="pl-PL"/>
+        </w:rPr>
+        <w:t>System wyświetla szczegółowe informacje o elemencie.</w:t>
+      </w:r>
+    </w:p>
+    <w:p>
+      <w:pPr>
+        <w:pStyle w:val="Normal"/>
+        <w:rPr>
+          <w:lang w:val="pl-PL"/>
+        </w:rPr>
+      </w:pPr>
+      <w:r>
+        <w:rPr>
+          <w:lang w:val="pl-PL"/>
+        </w:rPr>
+      </w:r>
+    </w:p>
+    <w:p>
+      <w:pPr>
+        <w:pStyle w:val="Normal"/>
+        <w:rPr/>
+      </w:pPr>
+      <w:r>
+        <w:rPr>
+          <w:b/>
+          <w:bCs/>
+          <w:lang w:val="pl-PL"/>
+        </w:rPr>
+        <w:t>PB2 Wygenerowanie zestawienia zajętości pasma przez kanały</w:t>
+      </w:r>
+    </w:p>
+    <w:p>
+      <w:pPr>
+        <w:pStyle w:val="Normal"/>
+        <w:rPr>
+          <w:lang w:val="pl-PL"/>
+        </w:rPr>
+      </w:pPr>
+      <w:r>
+        <w:rPr>
+          <w:lang w:val="pl-PL"/>
+        </w:rPr>
+        <w:t>Aktorzy: użytkownik.</w:t>
+      </w:r>
+    </w:p>
+    <w:p>
+      <w:pPr>
+        <w:pStyle w:val="Normal"/>
+        <w:rPr>
+          <w:lang w:val="pl-PL"/>
+        </w:rPr>
+      </w:pPr>
+      <w:r>
+        <w:rPr>
+          <w:lang w:val="pl-PL"/>
+        </w:rPr>
+        <w:t>Scenariusz główny:</w:t>
       </w:r>
     </w:p>
     <w:p>
@@ -4603,7 +4571,7 @@
         <w:rPr>
           <w:lang w:val="pl-PL"/>
         </w:rPr>
-        <w:t>System wyświetla zbiorcze statystyki sieci.</w:t>
+        <w:t>Użytkownik wybiera opcję generowania zestawienia dla załadowanej sieci.</w:t>
       </w:r>
     </w:p>
     <w:p>
@@ -4619,7 +4587,7 @@
         <w:rPr>
           <w:lang w:val="pl-PL"/>
         </w:rPr>
-        <w:t>Użytkownik wybiera element sieci.</w:t>
+        <w:t>System generuje zestawienie.</w:t>
       </w:r>
     </w:p>
     <w:p>
@@ -4629,26 +4597,13 @@
           <w:ilvl w:val="0"/>
           <w:numId w:val="16"/>
         </w:numPr>
-        <w:rPr>
-          <w:lang w:val="pl-PL"/>
-        </w:rPr>
-      </w:pPr>
-      <w:r>
-        <w:rPr>
-          <w:lang w:val="pl-PL"/>
-        </w:rPr>
-        <w:t>System wyświetla szczegółowe informacje o elemencie.</w:t>
-      </w:r>
-    </w:p>
-    <w:p>
-      <w:pPr>
-        <w:pStyle w:val="Normal"/>
-        <w:rPr>
-          <w:lang w:val="pl-PL"/>
-        </w:rPr>
-      </w:pPr>
-      <w:r>
-        <w:rPr/>
+        <w:rPr/>
+      </w:pPr>
+      <w:r>
+        <w:rPr>
+          <w:lang w:val="pl-PL"/>
+        </w:rPr>
+        <w:t>Użytkownik pobiera plik z zestawieniem.</w:t>
       </w:r>
     </w:p>
     <w:p>
@@ -4662,15 +4617,13 @@
           <w:bCs/>
           <w:lang w:val="pl-PL"/>
         </w:rPr>
-        <w:t>PB2 Wygenerowanie zestawienia zajętości pasma przez kanały</w:t>
-      </w:r>
-    </w:p>
-    <w:p>
-      <w:pPr>
-        <w:pStyle w:val="Normal"/>
-        <w:rPr>
-          <w:lang w:val="pl-PL"/>
-        </w:rPr>
+        <w:t>PB3 Wyznaczenie nowego kanału</w:t>
+      </w:r>
+    </w:p>
+    <w:p>
+      <w:pPr>
+        <w:pStyle w:val="Normal"/>
+        <w:rPr/>
       </w:pPr>
       <w:r>
         <w:rPr>
@@ -4682,9 +4635,7 @@
     <w:p>
       <w:pPr>
         <w:pStyle w:val="Normal"/>
-        <w:rPr>
-          <w:lang w:val="pl-PL"/>
-        </w:rPr>
+        <w:rPr/>
       </w:pPr>
       <w:r>
         <w:rPr>
@@ -4706,7 +4657,7 @@
         <w:rPr>
           <w:lang w:val="pl-PL"/>
         </w:rPr>
-        <w:t>Użytkownik wybiera opcję generowania zestawienia dla załadowanej sieci.</w:t>
+        <w:t>Użytkownik wprowadza parametry dla pożądanego kanału.</w:t>
       </w:r>
     </w:p>
     <w:p>
@@ -4722,7 +4673,7 @@
         <w:rPr>
           <w:lang w:val="pl-PL"/>
         </w:rPr>
-        <w:t>System generuje zestawienie.</w:t>
+        <w:t>System prezentuje nowy kanał na wizualizacji sieci.</w:t>
       </w:r>
     </w:p>
     <w:p>
@@ -4738,45 +4689,32 @@
         <w:rPr>
           <w:lang w:val="pl-PL"/>
         </w:rPr>
-        <w:t>Użytkownik pobiera plik z zestawieniem.</w:t>
-      </w:r>
-    </w:p>
-    <w:p>
-      <w:pPr>
-        <w:pStyle w:val="Normal"/>
-        <w:rPr/>
-      </w:pPr>
-      <w:r>
-        <w:rPr>
-          <w:b/>
-          <w:bCs/>
-          <w:lang w:val="pl-PL"/>
-        </w:rPr>
-        <w:t>PB3 Wyznaczenie nowego kanału</w:t>
-      </w:r>
-    </w:p>
-    <w:p>
-      <w:pPr>
-        <w:pStyle w:val="Normal"/>
-        <w:rPr/>
-      </w:pPr>
-      <w:r>
-        <w:rPr>
-          <w:lang w:val="pl-PL"/>
-        </w:rPr>
-        <w:t>Aktorzy: użytkownik.</w:t>
-      </w:r>
-    </w:p>
-    <w:p>
-      <w:pPr>
-        <w:pStyle w:val="Normal"/>
-        <w:rPr/>
-      </w:pPr>
-      <w:r>
-        <w:rPr>
-          <w:lang w:val="pl-PL"/>
-        </w:rPr>
-        <w:t>Scenariusz główny:</w:t>
+        <w:t>System wyświetla parametry nowego kanału.</w:t>
+      </w:r>
+    </w:p>
+    <w:p>
+      <w:pPr>
+        <w:pStyle w:val="Normal"/>
+        <w:rPr>
+          <w:lang w:val="pl-PL"/>
+        </w:rPr>
+      </w:pPr>
+      <w:r>
+        <w:rPr>
+          <w:lang w:val="pl-PL"/>
+        </w:rPr>
+      </w:r>
+    </w:p>
+    <w:p>
+      <w:pPr>
+        <w:pStyle w:val="Normal"/>
+        <w:rPr/>
+      </w:pPr>
+      <w:r>
+        <w:rPr>
+          <w:lang w:val="pl-PL"/>
+        </w:rPr>
+        <w:t>Scenariusz alternatywny - system nie może wyznaczyć żądanego kanału:</w:t>
       </w:r>
     </w:p>
     <w:p>
@@ -4808,7 +4746,7 @@
         <w:rPr>
           <w:lang w:val="pl-PL"/>
         </w:rPr>
-        <w:t>System prezentuje nowy kanał na wizualizacji sieci.</w:t>
+        <w:t>System informuje użytkownika o niepowodzeniu wyznaczania nowego kanału.</w:t>
       </w:r>
     </w:p>
     <w:p>
@@ -4824,77 +4762,6 @@
         <w:rPr>
           <w:lang w:val="pl-PL"/>
         </w:rPr>
-        <w:t>System wyświetla parametry nowego kanału.</w:t>
-      </w:r>
-    </w:p>
-    <w:p>
-      <w:pPr>
-        <w:pStyle w:val="Normal"/>
-        <w:rPr>
-          <w:lang w:val="pl-PL"/>
-        </w:rPr>
-      </w:pPr>
-      <w:r>
-        <w:rPr/>
-      </w:r>
-    </w:p>
-    <w:p>
-      <w:pPr>
-        <w:pStyle w:val="Normal"/>
-        <w:rPr/>
-      </w:pPr>
-      <w:r>
-        <w:rPr>
-          <w:lang w:val="pl-PL"/>
-        </w:rPr>
-        <w:t>Scenariusz alternatywny - system nie może wyznaczyć żądanego kanału:</w:t>
-      </w:r>
-    </w:p>
-    <w:p>
-      <w:pPr>
-        <w:pStyle w:val="Normal"/>
-        <w:numPr>
-          <w:ilvl w:val="0"/>
-          <w:numId w:val="19"/>
-        </w:numPr>
-        <w:rPr/>
-      </w:pPr>
-      <w:r>
-        <w:rPr>
-          <w:lang w:val="pl-PL"/>
-        </w:rPr>
-        <w:t>Użytkownik wprowadza parametry dla pożądanego kanału.</w:t>
-      </w:r>
-    </w:p>
-    <w:p>
-      <w:pPr>
-        <w:pStyle w:val="Normal"/>
-        <w:numPr>
-          <w:ilvl w:val="0"/>
-          <w:numId w:val="19"/>
-        </w:numPr>
-        <w:rPr/>
-      </w:pPr>
-      <w:r>
-        <w:rPr>
-          <w:lang w:val="pl-PL"/>
-        </w:rPr>
-        <w:t>System informuje użytkownika o niepowodzeniu wyznaczania nowego kanału.</w:t>
-      </w:r>
-    </w:p>
-    <w:p>
-      <w:pPr>
-        <w:pStyle w:val="Normal"/>
-        <w:numPr>
-          <w:ilvl w:val="0"/>
-          <w:numId w:val="19"/>
-        </w:numPr>
-        <w:rPr/>
-      </w:pPr>
-      <w:r>
-        <w:rPr>
-          <w:lang w:val="pl-PL"/>
-        </w:rPr>
         <w:t>System umozliwia ponowne wprowadzenie parametrów - powrót do kroku 1.</w:t>
       </w:r>
     </w:p>
@@ -4906,7 +4773,9 @@
         </w:rPr>
       </w:pPr>
       <w:r>
-        <w:rPr/>
+        <w:rPr>
+          <w:lang w:val="pl-PL"/>
+        </w:rPr>
       </w:r>
     </w:p>
     <w:p>
@@ -5016,7 +4885,7 @@
         <w:pStyle w:val="BodyText"/>
         <w:numPr>
           <w:ilvl w:val="0"/>
-          <w:numId w:val="20"/>
+          <w:numId w:val="19"/>
         </w:numPr>
         <w:rPr/>
       </w:pPr>
@@ -5037,15 +4906,7 @@
           <w:b w:val="false"/>
           <w:bCs w:val="false"/>
         </w:rPr>
-        <w:t>wybór operacji</w:t>
-      </w:r>
-      <w:r>
-        <w:rPr>
-          <w:rStyle w:val="Strong"/>
-          <w:b w:val="false"/>
-          <w:bCs w:val="false"/>
-        </w:rPr>
-        <w:t>).</w:t>
+        <w:t>wybór operacji).</w:t>
       </w:r>
     </w:p>
     <w:p>
@@ -5107,6 +4968,91 @@
       <w:r>
         <w:rPr/>
         <w:t>Scenariusz główny:</w:t>
+      </w:r>
+    </w:p>
+    <w:p>
+      <w:pPr>
+        <w:pStyle w:val="BodyText"/>
+        <w:numPr>
+          <w:ilvl w:val="0"/>
+          <w:numId w:val="20"/>
+        </w:numPr>
+        <w:rPr/>
+      </w:pPr>
+      <w:r>
+        <w:rPr/>
+        <w:t>Użytkownik wybiera plik z opisem sieci (RB1).</w:t>
+      </w:r>
+    </w:p>
+    <w:p>
+      <w:pPr>
+        <w:pStyle w:val="BodyText"/>
+        <w:numPr>
+          <w:ilvl w:val="0"/>
+          <w:numId w:val="20"/>
+        </w:numPr>
+        <w:rPr/>
+      </w:pPr>
+      <w:r>
+        <w:rPr/>
+        <w:t>Użytkownik potwierdza, że chce nadpisać aktualnie załadowaną w systemie sieć.</w:t>
+      </w:r>
+    </w:p>
+    <w:p>
+      <w:pPr>
+        <w:pStyle w:val="BodyText"/>
+        <w:numPr>
+          <w:ilvl w:val="0"/>
+          <w:numId w:val="20"/>
+        </w:numPr>
+        <w:rPr/>
+      </w:pPr>
+      <w:r>
+        <w:rPr/>
+        <w:t>System informuje użytkownika o poprawnym załadowaniu pliku.</w:t>
+      </w:r>
+    </w:p>
+    <w:p>
+      <w:pPr>
+        <w:pStyle w:val="BodyText"/>
+        <w:numPr>
+          <w:ilvl w:val="0"/>
+          <w:numId w:val="20"/>
+        </w:numPr>
+        <w:rPr/>
+      </w:pPr>
+      <w:r>
+        <w:rPr/>
+        <w:t>System wyświetla widok prezentacji załadowanej sieci.</w:t>
+      </w:r>
+    </w:p>
+    <w:p>
+      <w:pPr>
+        <w:pStyle w:val="BodyText"/>
+        <w:rPr/>
+      </w:pPr>
+      <w:r>
+        <w:rPr/>
+      </w:r>
+    </w:p>
+    <w:p>
+      <w:pPr>
+        <w:pStyle w:val="BodyText"/>
+        <w:rPr/>
+      </w:pPr>
+      <w:r>
+        <w:rPr/>
+        <w:t>Scenariusz alternatywny - nieprawidłowy plik:</w:t>
+      </w:r>
+    </w:p>
+    <w:p>
+      <w:pPr>
+        <w:pStyle w:val="BodyText"/>
+        <w:rPr/>
+      </w:pPr>
+      <w:r>
+        <w:rPr/>
+        <w:t xml:space="preserve">Jak w scenariuszu głównym. </w:t>
       </w:r>
     </w:p>
     <w:p>
@@ -5120,7 +5066,7 @@
       </w:pPr>
       <w:r>
         <w:rPr/>
-        <w:t>Użytkownik wybiera plik z opisem sieci (RB1).</w:t>
+        <w:t>System informuje użytkownika o nieprawidłowym formacie pliku.</w:t>
       </w:r>
     </w:p>
     <w:p>
@@ -5134,7 +5080,7 @@
       </w:pPr>
       <w:r>
         <w:rPr/>
-        <w:t>Użytkownik potwierdza, że chce nadpisać aktualnie załadowaną w systemie sieć.</w:t>
+        <w:t>System wyświetla informację o akceptowanych formatach (RB1.)</w:t>
       </w:r>
     </w:p>
     <w:p>
@@ -5148,30 +5094,32 @@
       </w:pPr>
       <w:r>
         <w:rPr/>
-        <w:t>System informuje użytkownika o poprawnym załadowaniu pliku.</w:t>
+        <w:t>System umożliwia ponowny wybór pliku - powrót do kroku 1.</w:t>
       </w:r>
     </w:p>
     <w:p>
       <w:pPr>
         <w:pStyle w:val="BodyText"/>
-        <w:numPr>
-          <w:ilvl w:val="0"/>
-          <w:numId w:val="21"/>
-        </w:numPr>
-        <w:rPr/>
-      </w:pPr>
-      <w:r>
-        <w:rPr/>
-        <w:t>System wyświetla widok prezentacji załadowanej sieci.</w:t>
+        <w:rPr/>
+      </w:pPr>
+      <w:r>
+        <w:rPr/>
       </w:r>
     </w:p>
     <w:p>
       <w:pPr>
         <w:pStyle w:val="BodyText"/>
-        <w:rPr/>
-      </w:pPr>
-      <w:r>
-        <w:rPr/>
+        <w:rPr>
+          <w:b/>
+          <w:bCs/>
+        </w:rPr>
+      </w:pPr>
+      <w:r>
+        <w:rPr>
+          <w:b/>
+          <w:bCs/>
+        </w:rPr>
+        <w:t>FU3 Ręczne wprowadzenie danych</w:t>
       </w:r>
     </w:p>
     <w:p>
@@ -5181,7 +5129,7 @@
       </w:pPr>
       <w:r>
         <w:rPr/>
-        <w:t>Scenariusz alternatywny - nieprawidłowy plik:</w:t>
+        <w:t>Rozszerza funkcję FU1 po kroku 1. (wybór operacji).</w:t>
       </w:r>
     </w:p>
     <w:p>
@@ -5191,7 +5139,17 @@
       </w:pPr>
       <w:r>
         <w:rPr/>
-        <w:t xml:space="preserve">Jak w scenariuszu głównym. </w:t>
+        <w:t>Aktorzy: użytkownik.</w:t>
+      </w:r>
+    </w:p>
+    <w:p>
+      <w:pPr>
+        <w:pStyle w:val="BodyText"/>
+        <w:rPr/>
+      </w:pPr>
+      <w:r>
+        <w:rPr/>
+        <w:t>Scenariusz główny:</w:t>
       </w:r>
     </w:p>
     <w:p>
@@ -5205,7 +5163,7 @@
       </w:pPr>
       <w:r>
         <w:rPr/>
-        <w:t>System informuje użytkownika o nieprawidłowym formacie pliku.</w:t>
+        <w:t>System prezentuje aktualny stan sieci.</w:t>
       </w:r>
     </w:p>
     <w:p>
@@ -5219,11 +5177,7 @@
       </w:pPr>
       <w:r>
         <w:rPr/>
-        <w:t>System wyświetla informację o akceptowanych formatach (RB1.</w:t>
-      </w:r>
-      <w:r>
-        <w:rPr/>
-        <w:t>)</w:t>
+        <w:t>Użytkownik wybiera rodzaj elementu, który chce dodać (węzeł, krawędź).</w:t>
       </w:r>
     </w:p>
     <w:p>
@@ -5237,32 +5191,30 @@
       </w:pPr>
       <w:r>
         <w:rPr/>
-        <w:t>System umożliwia ponowny wybór pliku - powrót do kroku 1.</w:t>
+        <w:t>Użytkownik wprowadza parametry elementu (RB2, RB3).</w:t>
       </w:r>
     </w:p>
     <w:p>
       <w:pPr>
         <w:pStyle w:val="BodyText"/>
-        <w:rPr/>
-      </w:pPr>
-      <w:r>
-        <w:rPr/>
+        <w:numPr>
+          <w:ilvl w:val="0"/>
+          <w:numId w:val="22"/>
+        </w:numPr>
+        <w:rPr/>
+      </w:pPr>
+      <w:r>
+        <w:rPr/>
+        <w:t>Użytkownik potwierdza dodanie elementu. System wyświetla wizualizację sieci z dodanym elementem.</w:t>
       </w:r>
     </w:p>
     <w:p>
       <w:pPr>
         <w:pStyle w:val="BodyText"/>
-        <w:rPr>
-          <w:b/>
-          <w:bCs/>
-        </w:rPr>
-      </w:pPr>
-      <w:r>
-        <w:rPr>
-          <w:b/>
-          <w:bCs/>
-        </w:rPr>
-        <w:t>FU3 Ręczne wprowadzenie danych</w:t>
+        <w:rPr/>
+      </w:pPr>
+      <w:r>
+        <w:rPr/>
       </w:r>
     </w:p>
     <w:p>
@@ -5272,7 +5224,7 @@
       </w:pPr>
       <w:r>
         <w:rPr/>
-        <w:t>Rozszerza funkcję FU1 po kroku 1. (wybór operacji).</w:t>
+        <w:t>Scenariusz alternatywny - nieprawidłowe parametry elementu:</w:t>
       </w:r>
     </w:p>
     <w:p>
@@ -5282,17 +5234,7 @@
       </w:pPr>
       <w:r>
         <w:rPr/>
-        <w:t>Aktorzy: użytkownik.</w:t>
-      </w:r>
-    </w:p>
-    <w:p>
-      <w:pPr>
-        <w:pStyle w:val="BodyText"/>
-        <w:rPr/>
-      </w:pPr>
-      <w:r>
-        <w:rPr/>
-        <w:t>Scenariusz główny:</w:t>
+        <w:t>Jak w scenariuszu głównym.</w:t>
       </w:r>
     </w:p>
     <w:p>
@@ -5306,7 +5248,7 @@
       </w:pPr>
       <w:r>
         <w:rPr/>
-        <w:t>System prezentuje aktualny stan sieci.</w:t>
+        <w:t>System informuje o nieprawidłowych wartościach parametrów (RB2, RB3).</w:t>
       </w:r>
     </w:p>
     <w:p>
@@ -5320,35 +5262,32 @@
       </w:pPr>
       <w:r>
         <w:rPr/>
-        <w:t>Użytkownik wybiera rodzaj elementu, który chce dodać (węzeł, krawędź).</w:t>
+        <w:t>Użytkownik modyfikuje parametry - powrót do kroku 4.</w:t>
       </w:r>
     </w:p>
     <w:p>
       <w:pPr>
         <w:pStyle w:val="BodyText"/>
-        <w:numPr>
-          <w:ilvl w:val="0"/>
-          <w:numId w:val="23"/>
-        </w:numPr>
-        <w:rPr/>
-      </w:pPr>
-      <w:r>
-        <w:rPr/>
-        <w:t>Użytkownik wprowadza parametry elementu (RB2, RB3).</w:t>
+        <w:rPr/>
+      </w:pPr>
+      <w:r>
+        <w:rPr/>
       </w:r>
     </w:p>
     <w:p>
       <w:pPr>
         <w:pStyle w:val="BodyText"/>
-        <w:numPr>
-          <w:ilvl w:val="0"/>
-          <w:numId w:val="23"/>
-        </w:numPr>
-        <w:rPr/>
-      </w:pPr>
-      <w:r>
-        <w:rPr/>
-        <w:t>Użytkownik potwierdza dodanie elementu. System wyświetla wizualizację sieci z dodanym elementem.</w:t>
+        <w:rPr>
+          <w:b/>
+          <w:bCs/>
+        </w:rPr>
+      </w:pPr>
+      <w:r>
+        <w:rPr>
+          <w:b/>
+          <w:bCs/>
+        </w:rPr>
+        <w:t>FU4 Przeglądanie prezentacji sieci</w:t>
       </w:r>
     </w:p>
     <w:p>
@@ -5358,6 +5297,7 @@
       </w:pPr>
       <w:r>
         <w:rPr/>
+        <w:t>Wspiera procedurę PB1 - Przeglądanie prezentacji sieci.</w:t>
       </w:r>
     </w:p>
     <w:p>
@@ -5367,7 +5307,7 @@
       </w:pPr>
       <w:r>
         <w:rPr/>
-        <w:t>Scenariusz alternatywny - nieprawidłowe parametry elementu:</w:t>
+        <w:t>Korzysta z FU1.</w:t>
       </w:r>
     </w:p>
     <w:p>
@@ -5377,7 +5317,17 @@
       </w:pPr>
       <w:r>
         <w:rPr/>
-        <w:t>Jak w scenariuszu głównym.</w:t>
+        <w:t>Aktorzy: użytkownik.</w:t>
+      </w:r>
+    </w:p>
+    <w:p>
+      <w:pPr>
+        <w:pStyle w:val="BodyText"/>
+        <w:rPr/>
+      </w:pPr>
+      <w:r>
+        <w:rPr/>
+        <w:t>Scenariusz główny:</w:t>
       </w:r>
     </w:p>
     <w:p>
@@ -5391,7 +5341,7 @@
       </w:pPr>
       <w:r>
         <w:rPr/>
-        <w:t>System informuje o nieprawidłowych wartościach parametrów (RB2, RB3).</w:t>
+        <w:t>Użytkownik wprowadza opis sieci za pomocą funkcji FU1.</w:t>
       </w:r>
     </w:p>
     <w:p>
@@ -5405,7 +5355,49 @@
       </w:pPr>
       <w:r>
         <w:rPr/>
-        <w:t>Użytkownik modyfikuje parametry - powrót do kroku 4.</w:t>
+        <w:t>Użytkownik otwiera widok prezentacji sieci.</w:t>
+      </w:r>
+    </w:p>
+    <w:p>
+      <w:pPr>
+        <w:pStyle w:val="BodyText"/>
+        <w:numPr>
+          <w:ilvl w:val="0"/>
+          <w:numId w:val="24"/>
+        </w:numPr>
+        <w:rPr/>
+      </w:pPr>
+      <w:r>
+        <w:rPr/>
+        <w:t>System wyświetla graficzną prezentację topologii sieci i zajętości pasma w krawędziach. System wyświetla zbiorcze statystyki sieci (RB4).</w:t>
+      </w:r>
+    </w:p>
+    <w:p>
+      <w:pPr>
+        <w:pStyle w:val="BodyText"/>
+        <w:numPr>
+          <w:ilvl w:val="0"/>
+          <w:numId w:val="24"/>
+        </w:numPr>
+        <w:rPr/>
+      </w:pPr>
+      <w:r>
+        <w:rPr/>
+        <w:t>Użytkownik wybiera element sieci (węzeł, krawędź, kanał).</w:t>
+      </w:r>
+    </w:p>
+    <w:p>
+      <w:pPr>
+        <w:pStyle w:val="BodyText"/>
+        <w:numPr>
+          <w:ilvl w:val="0"/>
+          <w:numId w:val="24"/>
+        </w:numPr>
+        <w:rPr/>
+      </w:pPr>
+      <w:r>
+        <w:rPr/>
+        <w:t>System wyświetla parametry elementu (RB2, RB3, RB5).</w:t>
       </w:r>
     </w:p>
     <w:p>
@@ -5430,7 +5422,7 @@
           <w:b/>
           <w:bCs/>
         </w:rPr>
-        <w:t>FU4 Przeglądanie prezentacji sieci</w:t>
+        <w:t>FU5 Wygenerowanie zestawienia zajętości pasma przez kanały</w:t>
       </w:r>
     </w:p>
     <w:p>
@@ -5440,7 +5432,7 @@
       </w:pPr>
       <w:r>
         <w:rPr/>
-        <w:t>Wspiera procedurę PB1 - Przeglądanie prezentacji sieci.</w:t>
+        <w:t>Wspiera procedurę PB2 - Wygenerowanie zestawienia zajętości pasma przez kanały.</w:t>
       </w:r>
     </w:p>
     <w:p>
@@ -5484,7 +5476,7 @@
       </w:pPr>
       <w:r>
         <w:rPr/>
-        <w:t>Użytkownik wprowadza opis sieci za pomocą funkcji FU1.</w:t>
+        <w:t>Użytkownik wprowadza do systemu opis sieci za pomocą funkcji FU1.</w:t>
       </w:r>
     </w:p>
     <w:p>
@@ -5498,7 +5490,7 @@
       </w:pPr>
       <w:r>
         <w:rPr/>
-        <w:t>Użytkownik otwiera widok prezentacji sieci.</w:t>
+        <w:t>Użytkownik wybiera widok generowania zestawienia.</w:t>
       </w:r>
     </w:p>
     <w:p>
@@ -5512,7 +5504,7 @@
       </w:pPr>
       <w:r>
         <w:rPr/>
-        <w:t>System wyświetla graficzną prezentację topologii sieci i zajętości pasma w krawędziach. System wyświetla zbiorcze statystyki sieci (RB4).</w:t>
+        <w:t>System generuje plik w ustalonym formacie (RB6).</w:t>
       </w:r>
     </w:p>
     <w:p>
@@ -5526,21 +5518,7 @@
       </w:pPr>
       <w:r>
         <w:rPr/>
-        <w:t>Użytkownik wybiera element sieci (węzeł, krawędź, kanał).</w:t>
-      </w:r>
-    </w:p>
-    <w:p>
-      <w:pPr>
-        <w:pStyle w:val="BodyText"/>
-        <w:numPr>
-          <w:ilvl w:val="0"/>
-          <w:numId w:val="25"/>
-        </w:numPr>
-        <w:rPr/>
-      </w:pPr>
-      <w:r>
-        <w:rPr/>
-        <w:t>System wyświetla parametry elementu (RB2, RB3, RB5).</w:t>
+        <w:t>Użytkownik pobiera plik.</w:t>
       </w:r>
     </w:p>
     <w:p>
@@ -5565,7 +5543,7 @@
           <w:b/>
           <w:bCs/>
         </w:rPr>
-        <w:t>FU5 Wygenerowanie zestawienia zajętości pasma przez kanały</w:t>
+        <w:t>FU6 Wyznaczenie nowego kanału</w:t>
       </w:r>
     </w:p>
     <w:p>
@@ -5575,7 +5553,7 @@
       </w:pPr>
       <w:r>
         <w:rPr/>
-        <w:t>Wspiera procedurę PB2 - Wygenerowanie zestawienia zajętości pasma przez kanały.</w:t>
+        <w:t>Wspiera procedurę PB3 - Wyznaczenie nowego kanału.</w:t>
       </w:r>
     </w:p>
     <w:p>
@@ -5585,7 +5563,7 @@
       </w:pPr>
       <w:r>
         <w:rPr/>
-        <w:t>Korzysta z FU1.</w:t>
+        <w:t>Korzysta z funkcji FU1.</w:t>
       </w:r>
     </w:p>
     <w:p>
@@ -5619,7 +5597,7 @@
       </w:pPr>
       <w:r>
         <w:rPr/>
-        <w:t>Użytkownik wprowadza do systemu opis sieci za pomocą funkcji FU1.</w:t>
+        <w:t>Użytkownik wprowadza opis sieci do systemu za pomocą funkcji FU1.</w:t>
       </w:r>
     </w:p>
     <w:p>
@@ -5633,7 +5611,7 @@
       </w:pPr>
       <w:r>
         <w:rPr/>
-        <w:t>Użytkownik wybiera widok generowania zestawienia.</w:t>
+        <w:t>Użytkownik wybiera widok wyznaczania kanału. Użytkownik wybiera model optymalizacyjny (RB7).</w:t>
       </w:r>
     </w:p>
     <w:p>
@@ -5647,7 +5625,7 @@
       </w:pPr>
       <w:r>
         <w:rPr/>
-        <w:t>System generuje plik w ustalonym formacie (RB6).</w:t>
+        <w:t>Użytkownik wprowadza parametry dla modelu (RB7).</w:t>
       </w:r>
     </w:p>
     <w:p>
@@ -5661,42 +5639,49 @@
       </w:pPr>
       <w:r>
         <w:rPr/>
-        <w:t>Użytkownik pobiera plik.</w:t>
+        <w:t>Użytkownik potwierdza wybór.</w:t>
       </w:r>
     </w:p>
     <w:p>
       <w:pPr>
         <w:pStyle w:val="BodyText"/>
-        <w:rPr/>
-      </w:pPr>
-      <w:r>
-        <w:rPr/>
+        <w:numPr>
+          <w:ilvl w:val="0"/>
+          <w:numId w:val="26"/>
+        </w:numPr>
+        <w:rPr/>
+      </w:pPr>
+      <w:r>
+        <w:rPr/>
+        <w:t>System sygnalizuje przetwarzanie.</w:t>
       </w:r>
     </w:p>
     <w:p>
       <w:pPr>
         <w:pStyle w:val="BodyText"/>
-        <w:rPr>
-          <w:b/>
-          <w:bCs/>
-        </w:rPr>
-      </w:pPr>
-      <w:r>
-        <w:rPr>
-          <w:b/>
-          <w:bCs/>
-        </w:rPr>
-        <w:t>FU6 Wyznaczenie nowego kanału</w:t>
+        <w:numPr>
+          <w:ilvl w:val="0"/>
+          <w:numId w:val="26"/>
+        </w:numPr>
+        <w:rPr/>
+      </w:pPr>
+      <w:r>
+        <w:rPr/>
+        <w:t>System prezentuje znaleziony kanał na wizualizacji.</w:t>
       </w:r>
     </w:p>
     <w:p>
       <w:pPr>
         <w:pStyle w:val="BodyText"/>
-        <w:rPr/>
-      </w:pPr>
-      <w:r>
-        <w:rPr/>
-        <w:t>Wspiera procedurę PB3 - Wyznaczenie nowego kanału.</w:t>
+        <w:numPr>
+          <w:ilvl w:val="0"/>
+          <w:numId w:val="26"/>
+        </w:numPr>
+        <w:rPr/>
+      </w:pPr>
+      <w:r>
+        <w:rPr/>
+        <w:t>System wyświetla parametry kanału (RB5).</w:t>
       </w:r>
     </w:p>
     <w:p>
@@ -5706,7 +5691,6 @@
       </w:pPr>
       <w:r>
         <w:rPr/>
-        <w:t>Korzysta z funkcji FU1.</w:t>
       </w:r>
     </w:p>
     <w:p>
@@ -5716,7 +5700,7 @@
       </w:pPr>
       <w:r>
         <w:rPr/>
-        <w:t>Aktorzy: użytkownik.</w:t>
+        <w:t>Scenariusz alternatywny - system nie może wyznaczyć żądanego kanału:</w:t>
       </w:r>
     </w:p>
     <w:p>
@@ -5726,7 +5710,7 @@
       </w:pPr>
       <w:r>
         <w:rPr/>
-        <w:t>Scenariusz główny:</w:t>
+        <w:t>Jak w scenariuszu głównym.</w:t>
       </w:r>
     </w:p>
     <w:p>
@@ -5740,7 +5724,7 @@
       </w:pPr>
       <w:r>
         <w:rPr/>
-        <w:t>Użytkownik wprowadza opis sieci do systemu za pomocą funkcji FU1.</w:t>
+        <w:t>System informuje użytkownika o niepowodzeniu i jego przyczynie.</w:t>
       </w:r>
     </w:p>
     <w:p>
@@ -5754,133 +5738,6 @@
       </w:pPr>
       <w:r>
         <w:rPr/>
-        <w:t>Użytkownik wybiera widok wyznaczania kanału. Użytkownik wybiera model optymalizacyjny (RB7).</w:t>
-      </w:r>
-    </w:p>
-    <w:p>
-      <w:pPr>
-        <w:pStyle w:val="BodyText"/>
-        <w:numPr>
-          <w:ilvl w:val="0"/>
-          <w:numId w:val="27"/>
-        </w:numPr>
-        <w:rPr/>
-      </w:pPr>
-      <w:r>
-        <w:rPr/>
-        <w:t>Użytkownik wprowadza parametry dla modelu (RB7).</w:t>
-      </w:r>
-    </w:p>
-    <w:p>
-      <w:pPr>
-        <w:pStyle w:val="BodyText"/>
-        <w:numPr>
-          <w:ilvl w:val="0"/>
-          <w:numId w:val="27"/>
-        </w:numPr>
-        <w:rPr/>
-      </w:pPr>
-      <w:r>
-        <w:rPr/>
-        <w:t>Użytkownik potwierdza wybór.</w:t>
-      </w:r>
-    </w:p>
-    <w:p>
-      <w:pPr>
-        <w:pStyle w:val="BodyText"/>
-        <w:numPr>
-          <w:ilvl w:val="0"/>
-          <w:numId w:val="27"/>
-        </w:numPr>
-        <w:rPr/>
-      </w:pPr>
-      <w:r>
-        <w:rPr/>
-        <w:t>System sygnalizuje przetwarzanie.</w:t>
-      </w:r>
-    </w:p>
-    <w:p>
-      <w:pPr>
-        <w:pStyle w:val="BodyText"/>
-        <w:numPr>
-          <w:ilvl w:val="0"/>
-          <w:numId w:val="27"/>
-        </w:numPr>
-        <w:rPr/>
-      </w:pPr>
-      <w:r>
-        <w:rPr/>
-        <w:t>System prezentuje znaleziony kanał na wizualizacji.</w:t>
-      </w:r>
-    </w:p>
-    <w:p>
-      <w:pPr>
-        <w:pStyle w:val="BodyText"/>
-        <w:numPr>
-          <w:ilvl w:val="0"/>
-          <w:numId w:val="27"/>
-        </w:numPr>
-        <w:rPr/>
-      </w:pPr>
-      <w:r>
-        <w:rPr/>
-        <w:t>System wyświetla parametry kanału (RB5).</w:t>
-      </w:r>
-    </w:p>
-    <w:p>
-      <w:pPr>
-        <w:pStyle w:val="BodyText"/>
-        <w:rPr/>
-      </w:pPr>
-      <w:r>
-        <w:rPr/>
-      </w:r>
-    </w:p>
-    <w:p>
-      <w:pPr>
-        <w:pStyle w:val="BodyText"/>
-        <w:rPr/>
-      </w:pPr>
-      <w:r>
-        <w:rPr/>
-        <w:t>Scenariusz alternatywny - system nie może wyznaczyć żądanego kanału:</w:t>
-      </w:r>
-    </w:p>
-    <w:p>
-      <w:pPr>
-        <w:pStyle w:val="BodyText"/>
-        <w:rPr/>
-      </w:pPr>
-      <w:r>
-        <w:rPr/>
-        <w:t>Jak w scenariuszu głównym.</w:t>
-      </w:r>
-    </w:p>
-    <w:p>
-      <w:pPr>
-        <w:pStyle w:val="BodyText"/>
-        <w:numPr>
-          <w:ilvl w:val="0"/>
-          <w:numId w:val="28"/>
-        </w:numPr>
-        <w:rPr/>
-      </w:pPr>
-      <w:r>
-        <w:rPr/>
-        <w:t>System informuje użytkownika o niepowodzeniu i jego przyczynie.</w:t>
-      </w:r>
-    </w:p>
-    <w:p>
-      <w:pPr>
-        <w:pStyle w:val="BodyText"/>
-        <w:numPr>
-          <w:ilvl w:val="0"/>
-          <w:numId w:val="28"/>
-        </w:numPr>
-        <w:rPr/>
-      </w:pPr>
-      <w:r>
-        <w:rPr/>
         <w:t>System umożliwia zmianę parametrów i podobną próbę - powrót do kroku 4.</w:t>
       </w:r>
     </w:p>
@@ -5919,15 +5776,7 @@
           <w:sz w:val="20"/>
           <w:szCs w:val="20"/>
         </w:rPr>
-        <w:t xml:space="preserve">TODO: Do uzupełnienia </w:t>
-      </w:r>
-      <w:r>
-        <w:rPr>
-          <w:color w:val="666666"/>
-          <w:sz w:val="20"/>
-          <w:szCs w:val="20"/>
-        </w:rPr>
-        <w:t>po otrzymaniu zbioru danych od właściciela projektu</w:t>
+        <w:t>TODO: Do uzupełnienia po otrzymaniu zbioru danych od właściciela projektu</w:t>
       </w:r>
     </w:p>
     <w:p>
@@ -6112,6 +5961,7 @@
             <w:pPr>
               <w:pStyle w:val="Normal"/>
               <w:widowControl/>
+              <w:suppressAutoHyphens w:val="true"/>
               <w:spacing w:lineRule="auto" w:line="240" w:before="0" w:after="0"/>
               <w:jc w:val="left"/>
               <w:rPr>
@@ -6810,6 +6660,7 @@
             <w:pPr>
               <w:pStyle w:val="Normal"/>
               <w:widowControl/>
+              <w:suppressAutoHyphens w:val="true"/>
               <w:spacing w:lineRule="auto" w:line="240" w:before="0" w:after="0"/>
               <w:jc w:val="left"/>
               <w:rPr>
@@ -6837,6 +6688,24 @@
             <w:pPr>
               <w:pStyle w:val="Normal"/>
               <w:widowControl/>
+              <w:suppressAutoHyphens w:val="true"/>
+              <w:spacing w:lineRule="auto" w:line="240" w:before="0" w:after="0"/>
+              <w:jc w:val="left"/>
+              <w:rPr>
+                <w:lang w:val="pl-PL"/>
+              </w:rPr>
+            </w:pPr>
+            <w:r>
+              <w:rPr>
+                <w:lang w:val="pl-PL"/>
+              </w:rPr>
+            </w:r>
+          </w:p>
+          <w:p>
+            <w:pPr>
+              <w:pStyle w:val="Normal"/>
+              <w:widowControl/>
+              <w:suppressAutoHyphens w:val="true"/>
               <w:spacing w:lineRule="auto" w:line="240" w:before="0" w:after="0"/>
               <w:jc w:val="left"/>
               <w:rPr>
@@ -6851,14 +6720,26 @@
                 <w:szCs w:val="22"/>
                 <w:lang w:val="pl-PL" w:eastAsia="en-US" w:bidi="ar-SA"/>
               </w:rPr>
+              <w:t>……………………………………………………………………………………………………</w:t>
+            </w:r>
+            <w:r>
+              <w:rPr>
+                <w:rFonts w:eastAsia="Calibri" w:cs=""/>
+                <w:kern w:val="0"/>
+                <w:sz w:val="22"/>
+                <w:szCs w:val="22"/>
+                <w:lang w:val="pl-PL" w:eastAsia="en-US" w:bidi="ar-SA"/>
+              </w:rPr>
+              <w:t>.</w:t>
             </w:r>
           </w:p>
           <w:p>
             <w:pPr>
               <w:pStyle w:val="Normal"/>
               <w:widowControl/>
+              <w:suppressAutoHyphens w:val="true"/>
               <w:spacing w:lineRule="auto" w:line="240" w:before="0" w:after="0"/>
-              <w:jc w:val="left"/>
+              <w:jc w:val="right"/>
               <w:rPr>
                 <w:lang w:val="pl-PL"/>
               </w:rPr>
@@ -6871,44 +6752,14 @@
                 <w:szCs w:val="22"/>
                 <w:lang w:val="pl-PL" w:eastAsia="en-US" w:bidi="ar-SA"/>
               </w:rPr>
-              <w:t>……………………………………………………………………………………………………</w:t>
-            </w:r>
-            <w:r>
-              <w:rPr>
-                <w:rFonts w:eastAsia="Calibri" w:cs=""/>
-                <w:kern w:val="0"/>
-                <w:sz w:val="22"/>
-                <w:szCs w:val="22"/>
-                <w:lang w:val="pl-PL" w:eastAsia="en-US" w:bidi="ar-SA"/>
-              </w:rPr>
-              <w:t>.</w:t>
+              <w:t>Data i podpis Mentora</w:t>
             </w:r>
           </w:p>
           <w:p>
             <w:pPr>
               <w:pStyle w:val="Normal"/>
               <w:widowControl/>
-              <w:spacing w:lineRule="auto" w:line="240" w:before="0" w:after="0"/>
-              <w:jc w:val="right"/>
-              <w:rPr>
-                <w:lang w:val="pl-PL"/>
-              </w:rPr>
-            </w:pPr>
-            <w:r>
-              <w:rPr>
-                <w:rFonts w:eastAsia="Calibri" w:cs=""/>
-                <w:kern w:val="0"/>
-                <w:sz w:val="22"/>
-                <w:szCs w:val="22"/>
-                <w:lang w:val="pl-PL" w:eastAsia="en-US" w:bidi="ar-SA"/>
-              </w:rPr>
-              <w:t>Data i podpis Mentora</w:t>
-            </w:r>
-          </w:p>
-          <w:p>
-            <w:pPr>
-              <w:pStyle w:val="Normal"/>
-              <w:widowControl/>
+              <w:suppressAutoHyphens w:val="true"/>
               <w:spacing w:lineRule="auto" w:line="240" w:before="0" w:after="0"/>
               <w:jc w:val="left"/>
               <w:rPr>
@@ -6917,11 +6768,7 @@
             </w:pPr>
             <w:r>
               <w:rPr>
-                <w:rFonts w:eastAsia="Calibri" w:cs=""/>
-                <w:kern w:val="0"/>
-                <w:sz w:val="22"/>
-                <w:szCs w:val="22"/>
-                <w:lang w:val="pl-PL" w:eastAsia="en-US" w:bidi="ar-SA"/>
+                <w:lang w:val="pl-PL"/>
               </w:rPr>
             </w:r>
           </w:p>
@@ -7985,6 +7832,363 @@
   <w:abstractNum w:abstractNumId="8">
     <w:lvl w:ilvl="0">
       <w:start w:val="1"/>
+      <w:numFmt w:val="decimal"/>
+      <w:lvlText w:val="%1."/>
+      <w:lvlJc w:val="left"/>
+      <w:pPr>
+        <w:tabs>
+          <w:tab w:val="num" w:pos="720"/>
+        </w:tabs>
+        <w:ind w:left="720" w:hanging="360"/>
+      </w:pPr>
+      <w:rPr/>
+    </w:lvl>
+    <w:lvl w:ilvl="1">
+      <w:start w:val="1"/>
+      <w:numFmt w:val="decimal"/>
+      <w:lvlText w:val="%2."/>
+      <w:lvlJc w:val="left"/>
+      <w:pPr>
+        <w:tabs>
+          <w:tab w:val="num" w:pos="1080"/>
+        </w:tabs>
+        <w:ind w:left="1080" w:hanging="360"/>
+      </w:pPr>
+      <w:rPr/>
+    </w:lvl>
+    <w:lvl w:ilvl="2">
+      <w:start w:val="1"/>
+      <w:numFmt w:val="decimal"/>
+      <w:lvlText w:val="%3."/>
+      <w:lvlJc w:val="left"/>
+      <w:pPr>
+        <w:tabs>
+          <w:tab w:val="num" w:pos="1440"/>
+        </w:tabs>
+        <w:ind w:left="1440" w:hanging="360"/>
+      </w:pPr>
+      <w:rPr/>
+    </w:lvl>
+    <w:lvl w:ilvl="3">
+      <w:start w:val="1"/>
+      <w:numFmt w:val="decimal"/>
+      <w:lvlText w:val="%4."/>
+      <w:lvlJc w:val="left"/>
+      <w:pPr>
+        <w:tabs>
+          <w:tab w:val="num" w:pos="1800"/>
+        </w:tabs>
+        <w:ind w:left="1800" w:hanging="360"/>
+      </w:pPr>
+      <w:rPr/>
+    </w:lvl>
+    <w:lvl w:ilvl="4">
+      <w:start w:val="1"/>
+      <w:numFmt w:val="decimal"/>
+      <w:lvlText w:val="%5."/>
+      <w:lvlJc w:val="left"/>
+      <w:pPr>
+        <w:tabs>
+          <w:tab w:val="num" w:pos="2160"/>
+        </w:tabs>
+        <w:ind w:left="2160" w:hanging="360"/>
+      </w:pPr>
+      <w:rPr/>
+    </w:lvl>
+    <w:lvl w:ilvl="5">
+      <w:start w:val="1"/>
+      <w:numFmt w:val="decimal"/>
+      <w:lvlText w:val="%6."/>
+      <w:lvlJc w:val="left"/>
+      <w:pPr>
+        <w:tabs>
+          <w:tab w:val="num" w:pos="2520"/>
+        </w:tabs>
+        <w:ind w:left="2520" w:hanging="360"/>
+      </w:pPr>
+      <w:rPr/>
+    </w:lvl>
+    <w:lvl w:ilvl="6">
+      <w:start w:val="1"/>
+      <w:numFmt w:val="decimal"/>
+      <w:lvlText w:val="%7."/>
+      <w:lvlJc w:val="left"/>
+      <w:pPr>
+        <w:tabs>
+          <w:tab w:val="num" w:pos="2880"/>
+        </w:tabs>
+        <w:ind w:left="2880" w:hanging="360"/>
+      </w:pPr>
+      <w:rPr/>
+    </w:lvl>
+    <w:lvl w:ilvl="7">
+      <w:start w:val="1"/>
+      <w:numFmt w:val="decimal"/>
+      <w:lvlText w:val="%8."/>
+      <w:lvlJc w:val="left"/>
+      <w:pPr>
+        <w:tabs>
+          <w:tab w:val="num" w:pos="3240"/>
+        </w:tabs>
+        <w:ind w:left="3240" w:hanging="360"/>
+      </w:pPr>
+      <w:rPr/>
+    </w:lvl>
+    <w:lvl w:ilvl="8">
+      <w:start w:val="1"/>
+      <w:numFmt w:val="decimal"/>
+      <w:lvlText w:val="%9."/>
+      <w:lvlJc w:val="left"/>
+      <w:pPr>
+        <w:tabs>
+          <w:tab w:val="num" w:pos="3600"/>
+        </w:tabs>
+        <w:ind w:left="3600" w:hanging="360"/>
+      </w:pPr>
+      <w:rPr/>
+    </w:lvl>
+  </w:abstractNum>
+  <w:abstractNum w:abstractNumId="9">
+    <w:lvl w:ilvl="0">
+      <w:start w:val="1"/>
+      <w:numFmt w:val="decimal"/>
+      <w:lvlText w:val="%1."/>
+      <w:lvlJc w:val="left"/>
+      <w:pPr>
+        <w:tabs>
+          <w:tab w:val="num" w:pos="720"/>
+        </w:tabs>
+        <w:ind w:left="720" w:hanging="360"/>
+      </w:pPr>
+      <w:rPr/>
+    </w:lvl>
+    <w:lvl w:ilvl="1">
+      <w:start w:val="1"/>
+      <w:numFmt w:val="decimal"/>
+      <w:lvlText w:val="%2."/>
+      <w:lvlJc w:val="left"/>
+      <w:pPr>
+        <w:tabs>
+          <w:tab w:val="num" w:pos="1080"/>
+        </w:tabs>
+        <w:ind w:left="1080" w:hanging="360"/>
+      </w:pPr>
+      <w:rPr/>
+    </w:lvl>
+    <w:lvl w:ilvl="2">
+      <w:start w:val="1"/>
+      <w:numFmt w:val="decimal"/>
+      <w:lvlText w:val="%3."/>
+      <w:lvlJc w:val="left"/>
+      <w:pPr>
+        <w:tabs>
+          <w:tab w:val="num" w:pos="1440"/>
+        </w:tabs>
+        <w:ind w:left="1440" w:hanging="360"/>
+      </w:pPr>
+      <w:rPr/>
+    </w:lvl>
+    <w:lvl w:ilvl="3">
+      <w:start w:val="1"/>
+      <w:numFmt w:val="decimal"/>
+      <w:lvlText w:val="%4."/>
+      <w:lvlJc w:val="left"/>
+      <w:pPr>
+        <w:tabs>
+          <w:tab w:val="num" w:pos="1800"/>
+        </w:tabs>
+        <w:ind w:left="1800" w:hanging="360"/>
+      </w:pPr>
+      <w:rPr/>
+    </w:lvl>
+    <w:lvl w:ilvl="4">
+      <w:start w:val="1"/>
+      <w:numFmt w:val="decimal"/>
+      <w:lvlText w:val="%5."/>
+      <w:lvlJc w:val="left"/>
+      <w:pPr>
+        <w:tabs>
+          <w:tab w:val="num" w:pos="2160"/>
+        </w:tabs>
+        <w:ind w:left="2160" w:hanging="360"/>
+      </w:pPr>
+      <w:rPr/>
+    </w:lvl>
+    <w:lvl w:ilvl="5">
+      <w:start w:val="1"/>
+      <w:numFmt w:val="decimal"/>
+      <w:lvlText w:val="%6."/>
+      <w:lvlJc w:val="left"/>
+      <w:pPr>
+        <w:tabs>
+          <w:tab w:val="num" w:pos="2520"/>
+        </w:tabs>
+        <w:ind w:left="2520" w:hanging="360"/>
+      </w:pPr>
+      <w:rPr/>
+    </w:lvl>
+    <w:lvl w:ilvl="6">
+      <w:start w:val="1"/>
+      <w:numFmt w:val="decimal"/>
+      <w:lvlText w:val="%7."/>
+      <w:lvlJc w:val="left"/>
+      <w:pPr>
+        <w:tabs>
+          <w:tab w:val="num" w:pos="2880"/>
+        </w:tabs>
+        <w:ind w:left="2880" w:hanging="360"/>
+      </w:pPr>
+      <w:rPr/>
+    </w:lvl>
+    <w:lvl w:ilvl="7">
+      <w:start w:val="1"/>
+      <w:numFmt w:val="decimal"/>
+      <w:lvlText w:val="%8."/>
+      <w:lvlJc w:val="left"/>
+      <w:pPr>
+        <w:tabs>
+          <w:tab w:val="num" w:pos="3240"/>
+        </w:tabs>
+        <w:ind w:left="3240" w:hanging="360"/>
+      </w:pPr>
+      <w:rPr/>
+    </w:lvl>
+    <w:lvl w:ilvl="8">
+      <w:start w:val="1"/>
+      <w:numFmt w:val="decimal"/>
+      <w:lvlText w:val="%9."/>
+      <w:lvlJc w:val="left"/>
+      <w:pPr>
+        <w:tabs>
+          <w:tab w:val="num" w:pos="3600"/>
+        </w:tabs>
+        <w:ind w:left="3600" w:hanging="360"/>
+      </w:pPr>
+      <w:rPr/>
+    </w:lvl>
+  </w:abstractNum>
+  <w:abstractNum w:abstractNumId="10">
+    <w:lvl w:ilvl="0">
+      <w:start w:val="1"/>
+      <w:numFmt w:val="decimal"/>
+      <w:lvlText w:val="%1."/>
+      <w:lvlJc w:val="left"/>
+      <w:pPr>
+        <w:tabs>
+          <w:tab w:val="num" w:pos="720"/>
+        </w:tabs>
+        <w:ind w:left="720" w:hanging="360"/>
+      </w:pPr>
+      <w:rPr/>
+    </w:lvl>
+    <w:lvl w:ilvl="1">
+      <w:start w:val="1"/>
+      <w:numFmt w:val="decimal"/>
+      <w:lvlText w:val="%2."/>
+      <w:lvlJc w:val="left"/>
+      <w:pPr>
+        <w:tabs>
+          <w:tab w:val="num" w:pos="1080"/>
+        </w:tabs>
+        <w:ind w:left="1080" w:hanging="360"/>
+      </w:pPr>
+      <w:rPr/>
+    </w:lvl>
+    <w:lvl w:ilvl="2">
+      <w:start w:val="1"/>
+      <w:numFmt w:val="decimal"/>
+      <w:lvlText w:val="%3."/>
+      <w:lvlJc w:val="left"/>
+      <w:pPr>
+        <w:tabs>
+          <w:tab w:val="num" w:pos="1440"/>
+        </w:tabs>
+        <w:ind w:left="1440" w:hanging="360"/>
+      </w:pPr>
+      <w:rPr/>
+    </w:lvl>
+    <w:lvl w:ilvl="3">
+      <w:start w:val="1"/>
+      <w:numFmt w:val="decimal"/>
+      <w:lvlText w:val="%4."/>
+      <w:lvlJc w:val="left"/>
+      <w:pPr>
+        <w:tabs>
+          <w:tab w:val="num" w:pos="1800"/>
+        </w:tabs>
+        <w:ind w:left="1800" w:hanging="360"/>
+      </w:pPr>
+      <w:rPr/>
+    </w:lvl>
+    <w:lvl w:ilvl="4">
+      <w:start w:val="1"/>
+      <w:numFmt w:val="decimal"/>
+      <w:lvlText w:val="%5."/>
+      <w:lvlJc w:val="left"/>
+      <w:pPr>
+        <w:tabs>
+          <w:tab w:val="num" w:pos="2160"/>
+        </w:tabs>
+        <w:ind w:left="2160" w:hanging="360"/>
+      </w:pPr>
+      <w:rPr/>
+    </w:lvl>
+    <w:lvl w:ilvl="5">
+      <w:start w:val="1"/>
+      <w:numFmt w:val="decimal"/>
+      <w:lvlText w:val="%6."/>
+      <w:lvlJc w:val="left"/>
+      <w:pPr>
+        <w:tabs>
+          <w:tab w:val="num" w:pos="2520"/>
+        </w:tabs>
+        <w:ind w:left="2520" w:hanging="360"/>
+      </w:pPr>
+      <w:rPr/>
+    </w:lvl>
+    <w:lvl w:ilvl="6">
+      <w:start w:val="1"/>
+      <w:numFmt w:val="decimal"/>
+      <w:lvlText w:val="%7."/>
+      <w:lvlJc w:val="left"/>
+      <w:pPr>
+        <w:tabs>
+          <w:tab w:val="num" w:pos="2880"/>
+        </w:tabs>
+        <w:ind w:left="2880" w:hanging="360"/>
+      </w:pPr>
+      <w:rPr/>
+    </w:lvl>
+    <w:lvl w:ilvl="7">
+      <w:start w:val="1"/>
+      <w:numFmt w:val="decimal"/>
+      <w:lvlText w:val="%8."/>
+      <w:lvlJc w:val="left"/>
+      <w:pPr>
+        <w:tabs>
+          <w:tab w:val="num" w:pos="3240"/>
+        </w:tabs>
+        <w:ind w:left="3240" w:hanging="360"/>
+      </w:pPr>
+      <w:rPr/>
+    </w:lvl>
+    <w:lvl w:ilvl="8">
+      <w:start w:val="1"/>
+      <w:numFmt w:val="decimal"/>
+      <w:lvlText w:val="%9."/>
+      <w:lvlJc w:val="left"/>
+      <w:pPr>
+        <w:tabs>
+          <w:tab w:val="num" w:pos="3600"/>
+        </w:tabs>
+        <w:ind w:left="3600" w:hanging="360"/>
+      </w:pPr>
+      <w:rPr/>
+    </w:lvl>
+  </w:abstractNum>
+  <w:abstractNum w:abstractNumId="11">
+    <w:lvl w:ilvl="0">
+      <w:start w:val="1"/>
       <w:numFmt w:val="bullet"/>
       <w:lvlText w:val=""/>
       <w:lvlJc w:val="left"/>
@@ -8119,7 +8323,7 @@
       </w:rPr>
     </w:lvl>
   </w:abstractNum>
-  <w:abstractNum w:abstractNumId="9">
+  <w:abstractNum w:abstractNumId="12">
     <w:lvl w:ilvl="0">
       <w:start w:val="1"/>
       <w:numFmt w:val="decimal"/>
@@ -8238,7 +8442,7 @@
       <w:rPr/>
     </w:lvl>
   </w:abstractNum>
-  <w:abstractNum w:abstractNumId="10">
+  <w:abstractNum w:abstractNumId="13">
     <w:lvl w:ilvl="0">
       <w:start w:val="1"/>
       <w:numFmt w:val="decimal"/>
@@ -8357,126 +8561,7 @@
       <w:rPr/>
     </w:lvl>
   </w:abstractNum>
-  <w:abstractNum w:abstractNumId="11">
-    <w:lvl w:ilvl="0">
-      <w:start w:val="1"/>
-      <w:numFmt w:val="decimal"/>
-      <w:lvlText w:val="%1."/>
-      <w:lvlJc w:val="left"/>
-      <w:pPr>
-        <w:tabs>
-          <w:tab w:val="num" w:pos="720"/>
-        </w:tabs>
-        <w:ind w:left="720" w:hanging="360"/>
-      </w:pPr>
-      <w:rPr/>
-    </w:lvl>
-    <w:lvl w:ilvl="1">
-      <w:start w:val="1"/>
-      <w:numFmt w:val="decimal"/>
-      <w:lvlText w:val="%2."/>
-      <w:lvlJc w:val="left"/>
-      <w:pPr>
-        <w:tabs>
-          <w:tab w:val="num" w:pos="1080"/>
-        </w:tabs>
-        <w:ind w:left="1080" w:hanging="360"/>
-      </w:pPr>
-      <w:rPr/>
-    </w:lvl>
-    <w:lvl w:ilvl="2">
-      <w:start w:val="1"/>
-      <w:numFmt w:val="decimal"/>
-      <w:lvlText w:val="%3."/>
-      <w:lvlJc w:val="left"/>
-      <w:pPr>
-        <w:tabs>
-          <w:tab w:val="num" w:pos="1440"/>
-        </w:tabs>
-        <w:ind w:left="1440" w:hanging="360"/>
-      </w:pPr>
-      <w:rPr/>
-    </w:lvl>
-    <w:lvl w:ilvl="3">
-      <w:start w:val="1"/>
-      <w:numFmt w:val="decimal"/>
-      <w:lvlText w:val="%4."/>
-      <w:lvlJc w:val="left"/>
-      <w:pPr>
-        <w:tabs>
-          <w:tab w:val="num" w:pos="1800"/>
-        </w:tabs>
-        <w:ind w:left="1800" w:hanging="360"/>
-      </w:pPr>
-      <w:rPr/>
-    </w:lvl>
-    <w:lvl w:ilvl="4">
-      <w:start w:val="1"/>
-      <w:numFmt w:val="decimal"/>
-      <w:lvlText w:val="%5."/>
-      <w:lvlJc w:val="left"/>
-      <w:pPr>
-        <w:tabs>
-          <w:tab w:val="num" w:pos="2160"/>
-        </w:tabs>
-        <w:ind w:left="2160" w:hanging="360"/>
-      </w:pPr>
-      <w:rPr/>
-    </w:lvl>
-    <w:lvl w:ilvl="5">
-      <w:start w:val="1"/>
-      <w:numFmt w:val="decimal"/>
-      <w:lvlText w:val="%6."/>
-      <w:lvlJc w:val="left"/>
-      <w:pPr>
-        <w:tabs>
-          <w:tab w:val="num" w:pos="2520"/>
-        </w:tabs>
-        <w:ind w:left="2520" w:hanging="360"/>
-      </w:pPr>
-      <w:rPr/>
-    </w:lvl>
-    <w:lvl w:ilvl="6">
-      <w:start w:val="1"/>
-      <w:numFmt w:val="decimal"/>
-      <w:lvlText w:val="%7."/>
-      <w:lvlJc w:val="left"/>
-      <w:pPr>
-        <w:tabs>
-          <w:tab w:val="num" w:pos="2880"/>
-        </w:tabs>
-        <w:ind w:left="2880" w:hanging="360"/>
-      </w:pPr>
-      <w:rPr/>
-    </w:lvl>
-    <w:lvl w:ilvl="7">
-      <w:start w:val="1"/>
-      <w:numFmt w:val="decimal"/>
-      <w:lvlText w:val="%8."/>
-      <w:lvlJc w:val="left"/>
-      <w:pPr>
-        <w:tabs>
-          <w:tab w:val="num" w:pos="3240"/>
-        </w:tabs>
-        <w:ind w:left="3240" w:hanging="360"/>
-      </w:pPr>
-      <w:rPr/>
-    </w:lvl>
-    <w:lvl w:ilvl="8">
-      <w:start w:val="1"/>
-      <w:numFmt w:val="decimal"/>
-      <w:lvlText w:val="%9."/>
-      <w:lvlJc w:val="left"/>
-      <w:pPr>
-        <w:tabs>
-          <w:tab w:val="num" w:pos="3600"/>
-        </w:tabs>
-        <w:ind w:left="3600" w:hanging="360"/>
-      </w:pPr>
-      <w:rPr/>
-    </w:lvl>
-  </w:abstractNum>
-  <w:abstractNum w:abstractNumId="12">
+  <w:abstractNum w:abstractNumId="14">
     <w:lvl w:ilvl="0">
       <w:start w:val="1"/>
       <w:numFmt w:val="bullet"/>
@@ -8613,249 +8698,11 @@
       </w:rPr>
     </w:lvl>
   </w:abstractNum>
-  <w:abstractNum w:abstractNumId="13">
-    <w:lvl w:ilvl="0">
-      <w:start w:val="1"/>
-      <w:numFmt w:val="decimal"/>
-      <w:lvlText w:val="%1."/>
-      <w:lvlJc w:val="left"/>
-      <w:pPr>
-        <w:tabs>
-          <w:tab w:val="num" w:pos="720"/>
-        </w:tabs>
-        <w:ind w:left="720" w:hanging="360"/>
-      </w:pPr>
-      <w:rPr/>
-    </w:lvl>
-    <w:lvl w:ilvl="1">
-      <w:start w:val="1"/>
-      <w:numFmt w:val="decimal"/>
-      <w:lvlText w:val="%2."/>
-      <w:lvlJc w:val="left"/>
-      <w:pPr>
-        <w:tabs>
-          <w:tab w:val="num" w:pos="1080"/>
-        </w:tabs>
-        <w:ind w:left="1080" w:hanging="360"/>
-      </w:pPr>
-      <w:rPr/>
-    </w:lvl>
-    <w:lvl w:ilvl="2">
-      <w:start w:val="1"/>
-      <w:numFmt w:val="decimal"/>
-      <w:lvlText w:val="%3."/>
-      <w:lvlJc w:val="left"/>
-      <w:pPr>
-        <w:tabs>
-          <w:tab w:val="num" w:pos="1440"/>
-        </w:tabs>
-        <w:ind w:left="1440" w:hanging="360"/>
-      </w:pPr>
-      <w:rPr/>
-    </w:lvl>
-    <w:lvl w:ilvl="3">
-      <w:start w:val="1"/>
-      <w:numFmt w:val="decimal"/>
-      <w:lvlText w:val="%4."/>
-      <w:lvlJc w:val="left"/>
-      <w:pPr>
-        <w:tabs>
-          <w:tab w:val="num" w:pos="1800"/>
-        </w:tabs>
-        <w:ind w:left="1800" w:hanging="360"/>
-      </w:pPr>
-      <w:rPr/>
-    </w:lvl>
-    <w:lvl w:ilvl="4">
-      <w:start w:val="1"/>
-      <w:numFmt w:val="decimal"/>
-      <w:lvlText w:val="%5."/>
-      <w:lvlJc w:val="left"/>
-      <w:pPr>
-        <w:tabs>
-          <w:tab w:val="num" w:pos="2160"/>
-        </w:tabs>
-        <w:ind w:left="2160" w:hanging="360"/>
-      </w:pPr>
-      <w:rPr/>
-    </w:lvl>
-    <w:lvl w:ilvl="5">
-      <w:start w:val="1"/>
-      <w:numFmt w:val="decimal"/>
-      <w:lvlText w:val="%6."/>
-      <w:lvlJc w:val="left"/>
-      <w:pPr>
-        <w:tabs>
-          <w:tab w:val="num" w:pos="2520"/>
-        </w:tabs>
-        <w:ind w:left="2520" w:hanging="360"/>
-      </w:pPr>
-      <w:rPr/>
-    </w:lvl>
-    <w:lvl w:ilvl="6">
-      <w:start w:val="1"/>
-      <w:numFmt w:val="decimal"/>
-      <w:lvlText w:val="%7."/>
-      <w:lvlJc w:val="left"/>
-      <w:pPr>
-        <w:tabs>
-          <w:tab w:val="num" w:pos="2880"/>
-        </w:tabs>
-        <w:ind w:left="2880" w:hanging="360"/>
-      </w:pPr>
-      <w:rPr/>
-    </w:lvl>
-    <w:lvl w:ilvl="7">
-      <w:start w:val="1"/>
-      <w:numFmt w:val="decimal"/>
-      <w:lvlText w:val="%8."/>
-      <w:lvlJc w:val="left"/>
-      <w:pPr>
-        <w:tabs>
-          <w:tab w:val="num" w:pos="3240"/>
-        </w:tabs>
-        <w:ind w:left="3240" w:hanging="360"/>
-      </w:pPr>
-      <w:rPr/>
-    </w:lvl>
-    <w:lvl w:ilvl="8">
-      <w:start w:val="1"/>
-      <w:numFmt w:val="decimal"/>
-      <w:lvlText w:val="%9."/>
-      <w:lvlJc w:val="left"/>
-      <w:pPr>
-        <w:tabs>
-          <w:tab w:val="num" w:pos="3600"/>
-        </w:tabs>
-        <w:ind w:left="3600" w:hanging="360"/>
-      </w:pPr>
-      <w:rPr/>
-    </w:lvl>
-  </w:abstractNum>
-  <w:abstractNum w:abstractNumId="14">
-    <w:lvl w:ilvl="0">
-      <w:start w:val="1"/>
-      <w:numFmt w:val="decimal"/>
-      <w:lvlText w:val="%1."/>
-      <w:lvlJc w:val="left"/>
-      <w:pPr>
-        <w:tabs>
-          <w:tab w:val="num" w:pos="720"/>
-        </w:tabs>
-        <w:ind w:left="720" w:hanging="360"/>
-      </w:pPr>
-      <w:rPr/>
-    </w:lvl>
-    <w:lvl w:ilvl="1">
-      <w:start w:val="1"/>
-      <w:numFmt w:val="decimal"/>
-      <w:lvlText w:val="%2."/>
-      <w:lvlJc w:val="left"/>
-      <w:pPr>
-        <w:tabs>
-          <w:tab w:val="num" w:pos="1080"/>
-        </w:tabs>
-        <w:ind w:left="1080" w:hanging="360"/>
-      </w:pPr>
-      <w:rPr/>
-    </w:lvl>
-    <w:lvl w:ilvl="2">
-      <w:start w:val="1"/>
-      <w:numFmt w:val="decimal"/>
-      <w:lvlText w:val="%3."/>
-      <w:lvlJc w:val="left"/>
-      <w:pPr>
-        <w:tabs>
-          <w:tab w:val="num" w:pos="1440"/>
-        </w:tabs>
-        <w:ind w:left="1440" w:hanging="360"/>
-      </w:pPr>
-      <w:rPr/>
-    </w:lvl>
-    <w:lvl w:ilvl="3">
-      <w:start w:val="1"/>
-      <w:numFmt w:val="decimal"/>
-      <w:lvlText w:val="%4."/>
-      <w:lvlJc w:val="left"/>
-      <w:pPr>
-        <w:tabs>
-          <w:tab w:val="num" w:pos="1800"/>
-        </w:tabs>
-        <w:ind w:left="1800" w:hanging="360"/>
-      </w:pPr>
-      <w:rPr/>
-    </w:lvl>
-    <w:lvl w:ilvl="4">
-      <w:start w:val="1"/>
-      <w:numFmt w:val="decimal"/>
-      <w:lvlText w:val="%5."/>
-      <w:lvlJc w:val="left"/>
-      <w:pPr>
-        <w:tabs>
-          <w:tab w:val="num" w:pos="2160"/>
-        </w:tabs>
-        <w:ind w:left="2160" w:hanging="360"/>
-      </w:pPr>
-      <w:rPr/>
-    </w:lvl>
-    <w:lvl w:ilvl="5">
-      <w:start w:val="1"/>
-      <w:numFmt w:val="decimal"/>
-      <w:lvlText w:val="%6."/>
-      <w:lvlJc w:val="left"/>
-      <w:pPr>
-        <w:tabs>
-          <w:tab w:val="num" w:pos="2520"/>
-        </w:tabs>
-        <w:ind w:left="2520" w:hanging="360"/>
-      </w:pPr>
-      <w:rPr/>
-    </w:lvl>
-    <w:lvl w:ilvl="6">
-      <w:start w:val="1"/>
-      <w:numFmt w:val="decimal"/>
-      <w:lvlText w:val="%7."/>
-      <w:lvlJc w:val="left"/>
-      <w:pPr>
-        <w:tabs>
-          <w:tab w:val="num" w:pos="2880"/>
-        </w:tabs>
-        <w:ind w:left="2880" w:hanging="360"/>
-      </w:pPr>
-      <w:rPr/>
-    </w:lvl>
-    <w:lvl w:ilvl="7">
-      <w:start w:val="1"/>
-      <w:numFmt w:val="decimal"/>
-      <w:lvlText w:val="%8."/>
-      <w:lvlJc w:val="left"/>
-      <w:pPr>
-        <w:tabs>
-          <w:tab w:val="num" w:pos="3240"/>
-        </w:tabs>
-        <w:ind w:left="3240" w:hanging="360"/>
-      </w:pPr>
-      <w:rPr/>
-    </w:lvl>
-    <w:lvl w:ilvl="8">
-      <w:start w:val="1"/>
-      <w:numFmt w:val="decimal"/>
-      <w:lvlText w:val="%9."/>
-      <w:lvlJc w:val="left"/>
-      <w:pPr>
-        <w:tabs>
-          <w:tab w:val="num" w:pos="3600"/>
-        </w:tabs>
-        <w:ind w:left="3600" w:hanging="360"/>
-      </w:pPr>
-      <w:rPr/>
-    </w:lvl>
-  </w:abstractNum>
   <w:abstractNum w:abstractNumId="15">
     <w:lvl w:ilvl="0">
       <w:start w:val="1"/>
-      <w:numFmt w:val="bullet"/>
-      <w:lvlText w:val=""/>
+      <w:numFmt w:val="decimal"/>
+      <w:lvlText w:val="%1."/>
       <w:lvlJc w:val="left"/>
       <w:pPr>
         <w:tabs>
@@ -8863,14 +8710,12 @@
         </w:tabs>
         <w:ind w:left="720" w:hanging="360"/>
       </w:pPr>
-      <w:rPr>
-        <w:rFonts w:ascii="Symbol" w:hAnsi="Symbol" w:cs="Symbol" w:hint="default"/>
-      </w:rPr>
+      <w:rPr/>
     </w:lvl>
     <w:lvl w:ilvl="1">
       <w:start w:val="1"/>
-      <w:numFmt w:val="bullet"/>
-      <w:lvlText w:val="◦"/>
+      <w:numFmt w:val="decimal"/>
+      <w:lvlText w:val="%2."/>
       <w:lvlJc w:val="left"/>
       <w:pPr>
         <w:tabs>
@@ -8878,14 +8723,12 @@
         </w:tabs>
         <w:ind w:left="1080" w:hanging="360"/>
       </w:pPr>
-      <w:rPr>
-        <w:rFonts w:ascii="OpenSymbol" w:hAnsi="OpenSymbol" w:cs="OpenSymbol" w:hint="default"/>
-      </w:rPr>
+      <w:rPr/>
     </w:lvl>
     <w:lvl w:ilvl="2">
       <w:start w:val="1"/>
-      <w:numFmt w:val="bullet"/>
-      <w:lvlText w:val="▪"/>
+      <w:numFmt w:val="decimal"/>
+      <w:lvlText w:val="%3."/>
       <w:lvlJc w:val="left"/>
       <w:pPr>
         <w:tabs>
@@ -8893,14 +8736,12 @@
         </w:tabs>
         <w:ind w:left="1440" w:hanging="360"/>
       </w:pPr>
-      <w:rPr>
-        <w:rFonts w:ascii="OpenSymbol" w:hAnsi="OpenSymbol" w:cs="OpenSymbol" w:hint="default"/>
-      </w:rPr>
+      <w:rPr/>
     </w:lvl>
     <w:lvl w:ilvl="3">
       <w:start w:val="1"/>
-      <w:numFmt w:val="bullet"/>
-      <w:lvlText w:val=""/>
+      <w:numFmt w:val="decimal"/>
+      <w:lvlText w:val="%4."/>
       <w:lvlJc w:val="left"/>
       <w:pPr>
         <w:tabs>
@@ -8908,14 +8749,12 @@
         </w:tabs>
         <w:ind w:left="1800" w:hanging="360"/>
       </w:pPr>
-      <w:rPr>
-        <w:rFonts w:ascii="Symbol" w:hAnsi="Symbol" w:cs="Symbol" w:hint="default"/>
-      </w:rPr>
+      <w:rPr/>
     </w:lvl>
     <w:lvl w:ilvl="4">
       <w:start w:val="1"/>
-      <w:numFmt w:val="bullet"/>
-      <w:lvlText w:val="◦"/>
+      <w:numFmt w:val="decimal"/>
+      <w:lvlText w:val="%5."/>
       <w:lvlJc w:val="left"/>
       <w:pPr>
         <w:tabs>
@@ -8923,14 +8762,12 @@
         </w:tabs>
         <w:ind w:left="2160" w:hanging="360"/>
       </w:pPr>
-      <w:rPr>
-        <w:rFonts w:ascii="OpenSymbol" w:hAnsi="OpenSymbol" w:cs="OpenSymbol" w:hint="default"/>
-      </w:rPr>
+      <w:rPr/>
     </w:lvl>
     <w:lvl w:ilvl="5">
       <w:start w:val="1"/>
-      <w:numFmt w:val="bullet"/>
-      <w:lvlText w:val="▪"/>
+      <w:numFmt w:val="decimal"/>
+      <w:lvlText w:val="%6."/>
       <w:lvlJc w:val="left"/>
       <w:pPr>
         <w:tabs>
@@ -8938,14 +8775,12 @@
         </w:tabs>
         <w:ind w:left="2520" w:hanging="360"/>
       </w:pPr>
-      <w:rPr>
-        <w:rFonts w:ascii="OpenSymbol" w:hAnsi="OpenSymbol" w:cs="OpenSymbol" w:hint="default"/>
-      </w:rPr>
+      <w:rPr/>
     </w:lvl>
     <w:lvl w:ilvl="6">
       <w:start w:val="1"/>
-      <w:numFmt w:val="bullet"/>
-      <w:lvlText w:val=""/>
+      <w:numFmt w:val="decimal"/>
+      <w:lvlText w:val="%7."/>
       <w:lvlJc w:val="left"/>
       <w:pPr>
         <w:tabs>
@@ -8953,14 +8788,12 @@
         </w:tabs>
         <w:ind w:left="2880" w:hanging="360"/>
       </w:pPr>
-      <w:rPr>
-        <w:rFonts w:ascii="Symbol" w:hAnsi="Symbol" w:cs="Symbol" w:hint="default"/>
-      </w:rPr>
+      <w:rPr/>
     </w:lvl>
     <w:lvl w:ilvl="7">
       <w:start w:val="1"/>
-      <w:numFmt w:val="bullet"/>
-      <w:lvlText w:val="◦"/>
+      <w:numFmt w:val="decimal"/>
+      <w:lvlText w:val="%8."/>
       <w:lvlJc w:val="left"/>
       <w:pPr>
         <w:tabs>
@@ -8968,14 +8801,12 @@
         </w:tabs>
         <w:ind w:left="3240" w:hanging="360"/>
       </w:pPr>
-      <w:rPr>
-        <w:rFonts w:ascii="OpenSymbol" w:hAnsi="OpenSymbol" w:cs="OpenSymbol" w:hint="default"/>
-      </w:rPr>
+      <w:rPr/>
     </w:lvl>
     <w:lvl w:ilvl="8">
       <w:start w:val="1"/>
-      <w:numFmt w:val="bullet"/>
-      <w:lvlText w:val="▪"/>
+      <w:numFmt w:val="decimal"/>
+      <w:lvlText w:val="%9."/>
       <w:lvlJc w:val="left"/>
       <w:pPr>
         <w:tabs>
@@ -8983,9 +8814,7 @@
         </w:tabs>
         <w:ind w:left="3600" w:hanging="360"/>
       </w:pPr>
-      <w:rPr>
-        <w:rFonts w:ascii="OpenSymbol" w:hAnsi="OpenSymbol" w:cs="OpenSymbol" w:hint="default"/>
-      </w:rPr>
+      <w:rPr/>
     </w:lvl>
   </w:abstractNum>
   <w:abstractNum w:abstractNumId="16">
@@ -10298,125 +10127,6 @@
     </w:lvl>
   </w:abstractNum>
   <w:abstractNum w:abstractNumId="27">
-    <w:lvl w:ilvl="0">
-      <w:start w:val="1"/>
-      <w:numFmt w:val="decimal"/>
-      <w:lvlText w:val="%1."/>
-      <w:lvlJc w:val="left"/>
-      <w:pPr>
-        <w:tabs>
-          <w:tab w:val="num" w:pos="720"/>
-        </w:tabs>
-        <w:ind w:left="720" w:hanging="360"/>
-      </w:pPr>
-      <w:rPr/>
-    </w:lvl>
-    <w:lvl w:ilvl="1">
-      <w:start w:val="1"/>
-      <w:numFmt w:val="decimal"/>
-      <w:lvlText w:val="%2."/>
-      <w:lvlJc w:val="left"/>
-      <w:pPr>
-        <w:tabs>
-          <w:tab w:val="num" w:pos="1080"/>
-        </w:tabs>
-        <w:ind w:left="1080" w:hanging="360"/>
-      </w:pPr>
-      <w:rPr/>
-    </w:lvl>
-    <w:lvl w:ilvl="2">
-      <w:start w:val="1"/>
-      <w:numFmt w:val="decimal"/>
-      <w:lvlText w:val="%3."/>
-      <w:lvlJc w:val="left"/>
-      <w:pPr>
-        <w:tabs>
-          <w:tab w:val="num" w:pos="1440"/>
-        </w:tabs>
-        <w:ind w:left="1440" w:hanging="360"/>
-      </w:pPr>
-      <w:rPr/>
-    </w:lvl>
-    <w:lvl w:ilvl="3">
-      <w:start w:val="1"/>
-      <w:numFmt w:val="decimal"/>
-      <w:lvlText w:val="%4."/>
-      <w:lvlJc w:val="left"/>
-      <w:pPr>
-        <w:tabs>
-          <w:tab w:val="num" w:pos="1800"/>
-        </w:tabs>
-        <w:ind w:left="1800" w:hanging="360"/>
-      </w:pPr>
-      <w:rPr/>
-    </w:lvl>
-    <w:lvl w:ilvl="4">
-      <w:start w:val="1"/>
-      <w:numFmt w:val="decimal"/>
-      <w:lvlText w:val="%5."/>
-      <w:lvlJc w:val="left"/>
-      <w:pPr>
-        <w:tabs>
-          <w:tab w:val="num" w:pos="2160"/>
-        </w:tabs>
-        <w:ind w:left="2160" w:hanging="360"/>
-      </w:pPr>
-      <w:rPr/>
-    </w:lvl>
-    <w:lvl w:ilvl="5">
-      <w:start w:val="1"/>
-      <w:numFmt w:val="decimal"/>
-      <w:lvlText w:val="%6."/>
-      <w:lvlJc w:val="left"/>
-      <w:pPr>
-        <w:tabs>
-          <w:tab w:val="num" w:pos="2520"/>
-        </w:tabs>
-        <w:ind w:left="2520" w:hanging="360"/>
-      </w:pPr>
-      <w:rPr/>
-    </w:lvl>
-    <w:lvl w:ilvl="6">
-      <w:start w:val="1"/>
-      <w:numFmt w:val="decimal"/>
-      <w:lvlText w:val="%7."/>
-      <w:lvlJc w:val="left"/>
-      <w:pPr>
-        <w:tabs>
-          <w:tab w:val="num" w:pos="2880"/>
-        </w:tabs>
-        <w:ind w:left="2880" w:hanging="360"/>
-      </w:pPr>
-      <w:rPr/>
-    </w:lvl>
-    <w:lvl w:ilvl="7">
-      <w:start w:val="1"/>
-      <w:numFmt w:val="decimal"/>
-      <w:lvlText w:val="%8."/>
-      <w:lvlJc w:val="left"/>
-      <w:pPr>
-        <w:tabs>
-          <w:tab w:val="num" w:pos="3240"/>
-        </w:tabs>
-        <w:ind w:left="3240" w:hanging="360"/>
-      </w:pPr>
-      <w:rPr/>
-    </w:lvl>
-    <w:lvl w:ilvl="8">
-      <w:start w:val="1"/>
-      <w:numFmt w:val="decimal"/>
-      <w:lvlText w:val="%9."/>
-      <w:lvlJc w:val="left"/>
-      <w:pPr>
-        <w:tabs>
-          <w:tab w:val="num" w:pos="3600"/>
-        </w:tabs>
-        <w:ind w:left="3600" w:hanging="360"/>
-      </w:pPr>
-      <w:rPr/>
-    </w:lvl>
-  </w:abstractNum>
-  <w:abstractNum w:abstractNumId="28">
     <w:lvl w:ilvl="0">
       <w:start w:val="1"/>
       <w:numFmt w:val="decimal"/>
@@ -10615,9 +10325,6 @@
   </w:num>
   <w:num w:numId="27">
     <w:abstractNumId w:val="27"/>
-  </w:num>
-  <w:num w:numId="28">
-    <w:abstractNumId w:val="28"/>
   </w:num>
 </w:numbering>
 </file>
@@ -11023,6 +10730,7 @@
     <w:rsid w:val="00004889"/>
     <w:pPr>
       <w:widowControl/>
+      <w:suppressAutoHyphens w:val="true"/>
       <w:bidi w:val="0"/>
       <w:spacing w:lineRule="auto" w:line="259" w:before="0" w:after="160"/>
       <w:jc w:val="left"/>
@@ -11557,12 +11265,13 @@
     <w:rsid w:val="00b80f16"/>
     <w:pPr>
       <w:widowControl/>
+      <w:suppressAutoHyphens w:val="true"/>
       <w:bidi w:val="0"/>
       <w:spacing w:lineRule="auto" w:line="240" w:before="0" w:after="0"/>
       <w:jc w:val="left"/>
     </w:pPr>
     <w:rPr>
-      <w:rFonts w:eastAsia="" w:eastAsiaTheme="minorEastAsia" w:ascii="Calibri" w:hAnsi="Calibri" w:cs=""/>
+      <w:rFonts w:ascii="Calibri" w:hAnsi="Calibri" w:eastAsia="" w:cs="" w:eastAsiaTheme="minorEastAsia"/>
       <w:color w:val="auto"/>
       <w:kern w:val="0"/>
       <w:sz w:val="22"/>
@@ -11923,272 +11632,4 @@
     </a:fmtScheme>
   </a:themeElements>
 </a:theme>
-</file>
-
-<file path=customXml/item1.xml><?xml version="1.0" encoding="utf-8"?>
-<b:Sources xmlns:b="http://schemas.openxmlformats.org/officeDocument/2006/bibliography" xmlns="http://schemas.openxmlformats.org/officeDocument/2006/bibliography" SelectedStyle="\APASixthEditionOfficeOnline.xsl" StyleName="APA" Version="6"/>
-</file>
-
-<file path=customXml/item2.xml><?xml version="1.0" encoding="utf-8"?>
-<p:properties xmlns:p="http://schemas.microsoft.com/office/2006/metadata/properties" xmlns:xsi="http://www.w3.org/2001/XMLSchema-instance" xmlns:pc="http://schemas.microsoft.com/office/infopath/2007/PartnerControls">
-  <documentManagement/>
-</p:properties>
-</file>
-
-<file path=customXml/item3.xml><?xml version="1.0" encoding="utf-8"?>
-<?mso-contentType ?>
-<FormTemplates xmlns="http://schemas.microsoft.com/sharepoint/v3/contenttype/forms">
-  <Display>DocumentLibraryForm</Display>
-  <Edit>DocumentLibraryForm</Edit>
-  <New>DocumentLibraryForm</New>
-</FormTemplates>
-</file>
-
-<file path=customXml/item4.xml><?xml version="1.0" encoding="utf-8"?>
-<ct:contentTypeSchema xmlns:ct="http://schemas.microsoft.com/office/2006/metadata/contentType" xmlns:ma="http://schemas.microsoft.com/office/2006/metadata/properties/metaAttributes" ct:_="" ma:_="" ma:contentTypeName="Dokument" ma:contentTypeID="0x0101004929020CFF384446908380BC31CA01D4" ma:contentTypeVersion="10" ma:contentTypeDescription="Utwórz nowy dokument." ma:contentTypeScope="" ma:versionID="dc29bec5c6377fe5c3f7cfb7903a04c9">
-  <xsd:schema xmlns:xsd="http://www.w3.org/2001/XMLSchema" xmlns:xs="http://www.w3.org/2001/XMLSchema" xmlns:p="http://schemas.microsoft.com/office/2006/metadata/properties" xmlns:ns2="f46da455-b1b0-45e2-a201-0667b22addba" xmlns:ns3="59971b63-50ac-4666-8cd8-d53609f3af7a" targetNamespace="http://schemas.microsoft.com/office/2006/metadata/properties" ma:root="true" ma:fieldsID="0834059b0618be4f9b33b669e5c03c67" ns2:_="" ns3:_="">
-    <xsd:import namespace="f46da455-b1b0-45e2-a201-0667b22addba"/>
-    <xsd:import namespace="59971b63-50ac-4666-8cd8-d53609f3af7a"/>
-    <xsd:element name="properties">
-      <xsd:complexType>
-        <xsd:sequence>
-          <xsd:element name="documentManagement">
-            <xsd:complexType>
-              <xsd:all>
-                <xsd:element ref="ns2:MediaServiceMetadata" minOccurs="0"/>
-                <xsd:element ref="ns2:MediaServiceFastMetadata" minOccurs="0"/>
-                <xsd:element ref="ns2:MediaServiceAutoKeyPoints" minOccurs="0"/>
-                <xsd:element ref="ns2:MediaServiceKeyPoints" minOccurs="0"/>
-                <xsd:element ref="ns2:MediaServiceAutoTags" minOccurs="0"/>
-                <xsd:element ref="ns2:MediaServiceOCR" minOccurs="0"/>
-                <xsd:element ref="ns2:MediaServiceGenerationTime" minOccurs="0"/>
-                <xsd:element ref="ns2:MediaServiceEventHashCode" minOccurs="0"/>
-                <xsd:element ref="ns3:SharedWithUsers" minOccurs="0"/>
-                <xsd:element ref="ns3:SharedWithDetails" minOccurs="0"/>
-              </xsd:all>
-            </xsd:complexType>
-          </xsd:element>
-        </xsd:sequence>
-      </xsd:complexType>
-    </xsd:element>
-  </xsd:schema>
-  <xsd:schema xmlns:xsd="http://www.w3.org/2001/XMLSchema" xmlns:xs="http://www.w3.org/2001/XMLSchema" xmlns:dms="http://schemas.microsoft.com/office/2006/documentManagement/types" xmlns:pc="http://schemas.microsoft.com/office/infopath/2007/PartnerControls" targetNamespace="f46da455-b1b0-45e2-a201-0667b22addba" elementFormDefault="qualified">
-    <xsd:import namespace="http://schemas.microsoft.com/office/2006/documentManagement/types"/>
-    <xsd:import namespace="http://schemas.microsoft.com/office/infopath/2007/PartnerControls"/>
-    <xsd:element name="MediaServiceMetadata" ma:index="8" nillable="true" ma:displayName="MediaServiceMetadata" ma:hidden="true" ma:internalName="MediaServiceMetadata" ma:readOnly="true">
-      <xsd:simpleType>
-        <xsd:restriction base="dms:Note"/>
-      </xsd:simpleType>
-    </xsd:element>
-    <xsd:element name="MediaServiceFastMetadata" ma:index="9" nillable="true" ma:displayName="MediaServiceFastMetadata" ma:hidden="true" ma:internalName="MediaServiceFastMetadata" ma:readOnly="true">
-      <xsd:simpleType>
-        <xsd:restriction base="dms:Note"/>
-      </xsd:simpleType>
-    </xsd:element>
-    <xsd:element name="MediaServiceAutoKeyPoints" ma:index="10" nillable="true" ma:displayName="MediaServiceAutoKeyPoints" ma:hidden="true" ma:internalName="MediaServiceAutoKeyPoints" ma:readOnly="true">
-      <xsd:simpleType>
-        <xsd:restriction base="dms:Note"/>
-      </xsd:simpleType>
-    </xsd:element>
-    <xsd:element name="MediaServiceKeyPoints" ma:index="11" nillable="true" ma:displayName="KeyPoints" ma:internalName="MediaServiceKeyPoints" ma:readOnly="true">
-      <xsd:simpleType>
-        <xsd:restriction base="dms:Note">
-          <xsd:maxLength value="255"/>
-        </xsd:restriction>
-      </xsd:simpleType>
-    </xsd:element>
-    <xsd:element name="MediaServiceAutoTags" ma:index="12" nillable="true" ma:displayName="Tags" ma:internalName="MediaServiceAutoTags" ma:readOnly="true">
-      <xsd:simpleType>
-        <xsd:restriction base="dms:Text"/>
-      </xsd:simpleType>
-    </xsd:element>
-    <xsd:element name="MediaServiceOCR" ma:index="13" nillable="true" ma:displayName="Extracted Text" ma:internalName="MediaServiceOCR" ma:readOnly="true">
-      <xsd:simpleType>
-        <xsd:restriction base="dms:Note">
-          <xsd:maxLength value="255"/>
-        </xsd:restriction>
-      </xsd:simpleType>
-    </xsd:element>
-    <xsd:element name="MediaServiceGenerationTime" ma:index="14" nillable="true" ma:displayName="MediaServiceGenerationTime" ma:hidden="true" ma:internalName="MediaServiceGenerationTime" ma:readOnly="true">
-      <xsd:simpleType>
-        <xsd:restriction base="dms:Text"/>
-      </xsd:simpleType>
-    </xsd:element>
-    <xsd:element name="MediaServiceEventHashCode" ma:index="15" nillable="true" ma:displayName="MediaServiceEventHashCode" ma:hidden="true" ma:internalName="MediaServiceEventHashCode" ma:readOnly="true">
-      <xsd:simpleType>
-        <xsd:restriction base="dms:Text"/>
-      </xsd:simpleType>
-    </xsd:element>
-  </xsd:schema>
-  <xsd:schema xmlns:xsd="http://www.w3.org/2001/XMLSchema" xmlns:xs="http://www.w3.org/2001/XMLSchema" xmlns:dms="http://schemas.microsoft.com/office/2006/documentManagement/types" xmlns:pc="http://schemas.microsoft.com/office/infopath/2007/PartnerControls" targetNamespace="59971b63-50ac-4666-8cd8-d53609f3af7a" elementFormDefault="qualified">
-    <xsd:import namespace="http://schemas.microsoft.com/office/2006/documentManagement/types"/>
-    <xsd:import namespace="http://schemas.microsoft.com/office/infopath/2007/PartnerControls"/>
-    <xsd:element name="SharedWithUsers" ma:index="16" nillable="true" ma:displayName="Udostępnianie" ma:internalName="SharedWithUsers" ma:readOnly="true">
-      <xsd:complexType>
-        <xsd:complexContent>
-          <xsd:extension base="dms:UserMulti">
-            <xsd:sequence>
-              <xsd:element name="UserInfo" minOccurs="0" maxOccurs="unbounded">
-                <xsd:complexType>
-                  <xsd:sequence>
-                    <xsd:element name="DisplayName" type="xsd:string" minOccurs="0"/>
-                    <xsd:element name="AccountId" type="dms:UserId" minOccurs="0" nillable="true"/>
-                    <xsd:element name="AccountType" type="xsd:string" minOccurs="0"/>
-                  </xsd:sequence>
-                </xsd:complexType>
-              </xsd:element>
-            </xsd:sequence>
-          </xsd:extension>
-        </xsd:complexContent>
-      </xsd:complexType>
-    </xsd:element>
-    <xsd:element name="SharedWithDetails" ma:index="17" nillable="true" ma:displayName="Udostępnione dla — szczegóły" ma:internalName="SharedWithDetails" ma:readOnly="true">
-      <xsd:simpleType>
-        <xsd:restriction base="dms:Note">
-          <xsd:maxLength value="255"/>
-        </xsd:restriction>
-      </xsd:simpleType>
-    </xsd:element>
-  </xsd:schema>
-  <xsd:schema xmlns="http://schemas.openxmlformats.org/package/2006/metadata/core-properties" xmlns:xsd="http://www.w3.org/2001/XMLSchema" xmlns:xsi="http://www.w3.org/2001/XMLSchema-instance" xmlns:dc="http://purl.org/dc/elements/1.1/" xmlns:dcterms="http://purl.org/dc/terms/" xmlns:odoc="http://schemas.microsoft.com/internal/obd" targetNamespace="http://schemas.openxmlformats.org/package/2006/metadata/core-properties" elementFormDefault="qualified" attributeFormDefault="unqualified" blockDefault="#all">
-    <xsd:import namespace="http://purl.org/dc/elements/1.1/" schemaLocation="http://dublincore.org/schemas/xmls/qdc/2003/04/02/dc.xsd"/>
-    <xsd:import namespace="http://purl.org/dc/terms/" schemaLocation="http://dublincore.org/schemas/xmls/qdc/2003/04/02/dcterms.xsd"/>
-    <xsd:element name="coreProperties" type="CT_coreProperties"/>
-    <xsd:complexType name="CT_coreProperties">
-      <xsd:all>
-        <xsd:element ref="dc:creator" minOccurs="0" maxOccurs="1"/>
-        <xsd:element ref="dcterms:created" minOccurs="0" maxOccurs="1"/>
-        <xsd:element ref="dc:identifier" minOccurs="0" maxOccurs="1"/>
-        <xsd:element name="contentType" minOccurs="0" maxOccurs="1" type="xsd:string" ma:index="0" ma:displayName="Typ zawartości"/>
-        <xsd:element ref="dc:title" minOccurs="0" maxOccurs="1" ma:index="4" ma:displayName="Tytuł"/>
-        <xsd:element ref="dc:subject" minOccurs="0" maxOccurs="1"/>
-        <xsd:element ref="dc:description" minOccurs="0" maxOccurs="1"/>
-        <xsd:element name="keywords" minOccurs="0" maxOccurs="1" type="xsd:string"/>
-        <xsd:element ref="dc:language" minOccurs="0" maxOccurs="1"/>
-        <xsd:element name="category" minOccurs="0" maxOccurs="1" type="xsd:string"/>
-        <xsd:element name="version" minOccurs="0" maxOccurs="1" type="xsd:string"/>
-        <xsd:element name="revision" minOccurs="0" maxOccurs="1" type="xsd:string">
-          <xsd:annotation>
-            <xsd:documentation>
-                        This value indicates the number of saves or revisions. The application is responsible for updating this value after each revision.
-                    </xsd:documentation>
-          </xsd:annotation>
-        </xsd:element>
-        <xsd:element name="lastModifiedBy" minOccurs="0" maxOccurs="1" type="xsd:string"/>
-        <xsd:element ref="dcterms:modified" minOccurs="0" maxOccurs="1"/>
-        <xsd:element name="contentStatus" minOccurs="0" maxOccurs="1" type="xsd:string"/>
-      </xsd:all>
-    </xsd:complexType>
-  </xsd:schema>
-  <xs:schema xmlns:pc="http://schemas.microsoft.com/office/infopath/2007/PartnerControls" xmlns:xs="http://www.w3.org/2001/XMLSchema" targetNamespace="http://schemas.microsoft.com/office/infopath/2007/PartnerControls" elementFormDefault="qualified" attributeFormDefault="unqualified">
-    <xs:element name="Person">
-      <xs:complexType>
-        <xs:sequence>
-          <xs:element ref="pc:DisplayName" minOccurs="0"/>
-          <xs:element ref="pc:AccountId" minOccurs="0"/>
-          <xs:element ref="pc:AccountType" minOccurs="0"/>
-        </xs:sequence>
-      </xs:complexType>
-    </xs:element>
-    <xs:element name="DisplayName" type="xs:string"/>
-    <xs:element name="AccountId" type="xs:string"/>
-    <xs:element name="AccountType" type="xs:string"/>
-    <xs:element name="BDCAssociatedEntity">
-      <xs:complexType>
-        <xs:sequence>
-          <xs:element ref="pc:BDCEntity" minOccurs="0" maxOccurs="unbounded"/>
-        </xs:sequence>
-        <xs:attribute ref="pc:EntityNamespace"/>
-        <xs:attribute ref="pc:EntityName"/>
-        <xs:attribute ref="pc:SystemInstanceName"/>
-        <xs:attribute ref="pc:AssociationName"/>
-      </xs:complexType>
-    </xs:element>
-    <xs:attribute name="EntityNamespace" type="xs:string"/>
-    <xs:attribute name="EntityName" type="xs:string"/>
-    <xs:attribute name="SystemInstanceName" type="xs:string"/>
-    <xs:attribute name="AssociationName" type="xs:string"/>
-    <xs:element name="BDCEntity">
-      <xs:complexType>
-        <xs:sequence>
-          <xs:element ref="pc:EntityDisplayName" minOccurs="0"/>
-          <xs:element ref="pc:EntityInstanceReference" minOccurs="0"/>
-          <xs:element ref="pc:EntityId1" minOccurs="0"/>
-          <xs:element ref="pc:EntityId2" minOccurs="0"/>
-          <xs:element ref="pc:EntityId3" minOccurs="0"/>
-          <xs:element ref="pc:EntityId4" minOccurs="0"/>
-          <xs:element ref="pc:EntityId5" minOccurs="0"/>
-        </xs:sequence>
-      </xs:complexType>
-    </xs:element>
-    <xs:element name="EntityDisplayName" type="xs:string"/>
-    <xs:element name="EntityInstanceReference" type="xs:string"/>
-    <xs:element name="EntityId1" type="xs:string"/>
-    <xs:element name="EntityId2" type="xs:string"/>
-    <xs:element name="EntityId3" type="xs:string"/>
-    <xs:element name="EntityId4" type="xs:string"/>
-    <xs:element name="EntityId5" type="xs:string"/>
-    <xs:element name="Terms">
-      <xs:complexType>
-        <xs:sequence>
-          <xs:element ref="pc:TermInfo" minOccurs="0" maxOccurs="unbounded"/>
-        </xs:sequence>
-      </xs:complexType>
-    </xs:element>
-    <xs:element name="TermInfo">
-      <xs:complexType>
-        <xs:sequence>
-          <xs:element ref="pc:TermName" minOccurs="0"/>
-          <xs:element ref="pc:TermId" minOccurs="0"/>
-        </xs:sequence>
-      </xs:complexType>
-    </xs:element>
-    <xs:element name="TermName" type="xs:string"/>
-    <xs:element name="TermId" type="xs:string"/>
-  </xs:schema>
-</ct:contentTypeSchema>
-</file>
-
-<file path=customXml/itemProps1.xml><?xml version="1.0" encoding="utf-8"?>
-<ds:datastoreItem xmlns:ds="http://schemas.openxmlformats.org/officeDocument/2006/customXml" ds:itemID="{EC704509-8BAA-4833-BD9F-5F29B34D07E1}">
-  <ds:schemaRefs>
-    <ds:schemaRef ds:uri="http://schemas.openxmlformats.org/officeDocument/2006/bibliography"/>
-  </ds:schemaRefs>
-</ds:datastoreItem>
-</file>
-
-<file path=customXml/itemProps2.xml><?xml version="1.0" encoding="utf-8"?>
-<ds:datastoreItem xmlns:ds="http://schemas.openxmlformats.org/officeDocument/2006/customXml" ds:itemID="{2E747D5B-E448-43D6-87AB-265E64E42BBE}">
-  <ds:schemaRefs>
-    <ds:schemaRef ds:uri="http://schemas.microsoft.com/office/2006/metadata/properties"/>
-    <ds:schemaRef ds:uri="http://schemas.microsoft.com/office/infopath/2007/PartnerControls"/>
-  </ds:schemaRefs>
-</ds:datastoreItem>
-</file>
-
-<file path=customXml/itemProps3.xml><?xml version="1.0" encoding="utf-8"?>
-<ds:datastoreItem xmlns:ds="http://schemas.openxmlformats.org/officeDocument/2006/customXml" ds:itemID="{F9A131CB-DF13-4CD8-A0D7-377D1109257A}">
-  <ds:schemaRefs>
-    <ds:schemaRef ds:uri="http://schemas.microsoft.com/sharepoint/v3/contenttype/forms"/>
-  </ds:schemaRefs>
-</ds:datastoreItem>
-</file>
-
-<file path=customXml/itemProps4.xml><?xml version="1.0" encoding="utf-8"?>
-<ds:datastoreItem xmlns:ds="http://schemas.openxmlformats.org/officeDocument/2006/customXml" ds:itemID="{E1A206C9-E379-4216-8B09-2B209421528B}">
-  <ds:schemaRefs>
-    <ds:schemaRef ds:uri="http://schemas.microsoft.com/office/2006/metadata/contentType"/>
-    <ds:schemaRef ds:uri="http://schemas.microsoft.com/office/2006/metadata/properties/metaAttributes"/>
-    <ds:schemaRef ds:uri="http://www.w3.org/2001/XMLSchema"/>
-    <ds:schemaRef ds:uri="http://schemas.microsoft.com/office/2006/metadata/properties"/>
-    <ds:schemaRef ds:uri="f46da455-b1b0-45e2-a201-0667b22addba"/>
-    <ds:schemaRef ds:uri="59971b63-50ac-4666-8cd8-d53609f3af7a"/>
-    <ds:schemaRef ds:uri="http://schemas.microsoft.com/office/2006/documentManagement/types"/>
-    <ds:schemaRef ds:uri="http://schemas.microsoft.com/office/infopath/2007/PartnerControls"/>
-    <ds:schemaRef ds:uri="http://schemas.openxmlformats.org/package/2006/metadata/core-properties"/>
-    <ds:schemaRef ds:uri="http://purl.org/dc/elements/1.1/"/>
-    <ds:schemaRef ds:uri="http://purl.org/dc/terms/"/>
-    <ds:schemaRef ds:uri="http://schemas.microsoft.com/internal/obd"/>
-  </ds:schemaRefs>
-</ds:datastoreItem>
 </file>
</xml_diff>

<commit_message>
add screenshot with acceptance
</commit_message>
<xml_diff>
--- a/docs/main_doc.docx
+++ b/docs/main_doc.docx
@@ -12,7 +12,7 @@
         <mc:AlternateContent>
           <mc:Choice Requires="wps">
             <w:drawing>
-              <wp:anchor behindDoc="0" distT="0" distB="12065" distL="113665" distR="113665" simplePos="0" locked="0" layoutInCell="0" allowOverlap="1" relativeHeight="2" wp14:anchorId="3CFB224E">
+              <wp:anchor behindDoc="0" distT="0" distB="19050" distL="112395" distR="114300" simplePos="0" locked="0" layoutInCell="0" allowOverlap="1" relativeHeight="2" wp14:anchorId="3CFB224E">
                 <wp:simplePos x="0" y="0"/>
                 <wp:positionH relativeFrom="page">
                   <wp:align>center</wp:align>
@@ -20,7 +20,7 @@
                 <wp:positionV relativeFrom="page">
                   <wp:posOffset>3017520</wp:posOffset>
                 </wp:positionV>
-                <wp:extent cx="7398385" cy="3655695"/>
+                <wp:extent cx="7482840" cy="3691890"/>
                 <wp:effectExtent l="0" t="0" r="0" b="6350"/>
                 <wp:wrapSquare wrapText="bothSides"/>
                 <wp:docPr id="1" name="Text Box 154"/>
@@ -31,7 +31,7 @@
                       <wps:spPr>
                         <a:xfrm>
                           <a:off x="0" y="0"/>
-                          <a:ext cx="7398360" cy="3655800"/>
+                          <a:ext cx="7482960" cy="3691800"/>
                         </a:xfrm>
                         <a:prstGeom prst="rect">
                           <a:avLst/>
@@ -198,7 +198,7 @@
           </mc:Choice>
           <mc:Fallback>
             <w:pict>
-              <v:rect id="shape_0" ID="Text Box 154" path="m0,0l-2147483645,0l-2147483645,-2147483646l0,-2147483646xe" stroked="f" o:allowincell="f" style="position:absolute;margin-left:14.7pt;margin-top:237.6pt;width:582.5pt;height:287.8pt;mso-wrap-style:square;v-text-anchor:bottom;mso-position-horizontal:center;mso-position-horizontal-relative:page;mso-position-vertical-relative:page" wp14:anchorId="3CFB224E">
+              <v:rect id="shape_0" ID="Text Box 154" path="m0,0l-2147483645,0l-2147483645,-2147483646l0,-2147483646xe" stroked="f" o:allowincell="f" style="position:absolute;margin-left:11.4pt;margin-top:237.6pt;width:589.15pt;height:290.65pt;mso-wrap-style:square;v-text-anchor:bottom;mso-position-horizontal:center;mso-position-horizontal-relative:page;mso-position-vertical-relative:page" wp14:anchorId="3CFB224E">
                 <v:fill o:detectmouseclick="t" on="false"/>
                 <v:stroke color="#3465a4" weight="6480" joinstyle="round" endcap="flat"/>
                 <v:textbox>
@@ -372,9 +372,9 @@
                             <a:avLst/>
                             <a:gdLst>
                               <a:gd name="textAreaLeft" fmla="*/ 0 w 4147200"/>
-                              <a:gd name="textAreaRight" fmla="*/ 4147920 w 4147200"/>
+                              <a:gd name="textAreaRight" fmla="*/ 4148280 w 4147200"/>
                               <a:gd name="textAreaTop" fmla="*/ 0 h 640440"/>
-                              <a:gd name="textAreaBottom" fmla="*/ 641160 h 640440"/>
+                              <a:gd name="textAreaBottom" fmla="*/ 641520 h 640440"/>
                             </a:gdLst>
                             <a:ahLst/>
                             <a:rect l="textAreaLeft" t="textAreaTop" r="textAreaRight" b="textAreaBottom"/>
@@ -498,7 +498,7 @@
         <mc:AlternateContent>
           <mc:Choice Requires="wps">
             <w:drawing>
-              <wp:anchor behindDoc="0" distT="0" distB="15240" distL="113665" distR="113665" simplePos="0" locked="0" layoutInCell="0" allowOverlap="1" relativeHeight="4" wp14:anchorId="7A1D7F09">
+              <wp:anchor behindDoc="0" distT="0" distB="22860" distL="112395" distR="114300" simplePos="0" locked="0" layoutInCell="0" allowOverlap="1" relativeHeight="4" wp14:anchorId="7A1D7F09">
                 <wp:simplePos x="0" y="0"/>
                 <wp:positionH relativeFrom="page">
                   <wp:posOffset>228600</wp:posOffset>
@@ -506,7 +506,7 @@
                 <wp:positionV relativeFrom="page">
                   <wp:posOffset>7437120</wp:posOffset>
                 </wp:positionV>
-                <wp:extent cx="7398385" cy="1973580"/>
+                <wp:extent cx="7482840" cy="1973580"/>
                 <wp:effectExtent l="0" t="0" r="0" b="7620"/>
                 <wp:wrapSquare wrapText="bothSides"/>
                 <wp:docPr id="5" name="Text Box 152"/>
@@ -517,7 +517,7 @@
                       <wps:spPr>
                         <a:xfrm>
                           <a:off x="0" y="0"/>
-                          <a:ext cx="7398360" cy="1973520"/>
+                          <a:ext cx="7482960" cy="1973520"/>
                         </a:xfrm>
                         <a:prstGeom prst="rect">
                           <a:avLst/>
@@ -723,7 +723,7 @@
           </mc:Choice>
           <mc:Fallback>
             <w:pict>
-              <v:rect id="shape_0" ID="Text Box 152" path="m0,0l-2147483645,0l-2147483645,-2147483646l0,-2147483646xe" stroked="f" o:allowincell="f" style="position:absolute;margin-left:18pt;margin-top:585.6pt;width:582.5pt;height:155.35pt;mso-wrap-style:square;v-text-anchor:bottom;mso-position-horizontal-relative:page;mso-position-vertical-relative:page" wp14:anchorId="7A1D7F09">
+              <v:rect id="shape_0" ID="Text Box 152" path="m0,0l-2147483645,0l-2147483645,-2147483646l0,-2147483646xe" stroked="f" o:allowincell="f" style="position:absolute;margin-left:18pt;margin-top:585.6pt;width:589.15pt;height:155.35pt;mso-wrap-style:square;v-text-anchor:bottom;mso-position-horizontal-relative:page;mso-position-vertical-relative:page" wp14:anchorId="7A1D7F09">
                 <v:fill o:detectmouseclick="t" on="false"/>
                 <v:stroke color="#3465a4" weight="6480" joinstyle="round" endcap="flat"/>
                 <v:textbox>
@@ -5908,6 +5908,18 @@
       <w:r>
         <w:rPr/>
       </w:r>
+      <w:r>
+        <w:br w:type="page"/>
+      </w:r>
+    </w:p>
+    <w:p>
+      <w:pPr>
+        <w:pStyle w:val="Normal"/>
+        <w:rPr/>
+      </w:pPr>
+      <w:r>
+        <w:rPr/>
+      </w:r>
     </w:p>
     <w:p>
       <w:pPr>
@@ -5969,16 +5981,53 @@
               </w:rPr>
             </w:pPr>
             <w:r>
-              <w:rPr>
-                <w:rFonts w:eastAsia="Calibri" w:cs=""/>
-                <w:i/>
-                <w:iCs/>
-                <w:kern w:val="0"/>
-                <w:sz w:val="22"/>
-                <w:szCs w:val="22"/>
-                <w:lang w:val="pl-PL" w:eastAsia="en-US" w:bidi="ar-SA"/>
-              </w:rPr>
-              <w:t>Należy wkleić wycinek ekranu pokazujący korespondencję z Mentorem i Właścicielem tematu.</w:t>
+              <w:rPr/>
+              <w:drawing>
+                <wp:anchor behindDoc="0" distT="0" distB="0" distL="0" distR="0" simplePos="0" locked="0" layoutInCell="0" allowOverlap="1" relativeHeight="9">
+                  <wp:simplePos x="0" y="0"/>
+                  <wp:positionH relativeFrom="column">
+                    <wp:align>center</wp:align>
+                  </wp:positionH>
+                  <wp:positionV relativeFrom="paragraph">
+                    <wp:posOffset>635</wp:posOffset>
+                  </wp:positionV>
+                  <wp:extent cx="5800090" cy="1931035"/>
+                  <wp:effectExtent l="0" t="0" r="0" b="0"/>
+                  <wp:wrapSquare wrapText="largest"/>
+                  <wp:docPr id="8" name="Image3" descr=""/>
+                  <wp:cNvGraphicFramePr>
+                    <a:graphicFrameLocks xmlns:a="http://schemas.openxmlformats.org/drawingml/2006/main" noChangeAspect="1"/>
+                  </wp:cNvGraphicFramePr>
+                  <a:graphic xmlns:a="http://schemas.openxmlformats.org/drawingml/2006/main">
+                    <a:graphicData uri="http://schemas.openxmlformats.org/drawingml/2006/picture">
+                      <pic:pic xmlns:pic="http://schemas.openxmlformats.org/drawingml/2006/picture">
+                        <pic:nvPicPr>
+                          <pic:cNvPr id="8" name="Image3" descr=""/>
+                          <pic:cNvPicPr>
+                            <a:picLocks noChangeAspect="1" noChangeArrowheads="1"/>
+                          </pic:cNvPicPr>
+                        </pic:nvPicPr>
+                        <pic:blipFill>
+                          <a:blip r:embed="rId6"/>
+                          <a:stretch>
+                            <a:fillRect/>
+                          </a:stretch>
+                        </pic:blipFill>
+                        <pic:spPr bwMode="auto">
+                          <a:xfrm>
+                            <a:off x="0" y="0"/>
+                            <a:ext cx="5800090" cy="1931035"/>
+                          </a:xfrm>
+                          <a:prstGeom prst="rect">
+                            <a:avLst/>
+                          </a:prstGeom>
+                          <a:noFill/>
+                        </pic:spPr>
+                      </pic:pic>
+                    </a:graphicData>
+                  </a:graphic>
+                </wp:anchor>
+              </w:drawing>
             </w:r>
           </w:p>
         </w:tc>
@@ -6009,6 +6058,22 @@
           <w:lang w:val="pl-PL"/>
         </w:rPr>
       </w:r>
+      <w:r>
+        <w:br w:type="page"/>
+      </w:r>
+    </w:p>
+    <w:p>
+      <w:pPr>
+        <w:pStyle w:val="Normal"/>
+        <w:rPr>
+          <w:lang w:val="pl-PL"/>
+        </w:rPr>
+      </w:pPr>
+      <w:r>
+        <w:rPr>
+          <w:lang w:val="pl-PL"/>
+        </w:rPr>
+      </w:r>
     </w:p>
     <w:p>
       <w:pPr>
@@ -6600,7 +6665,7 @@
         </w:rPr>
         <w:t xml:space="preserve">[Wykaz materiałów źródłowych, opis zgodny ze standardem sporządzania opisów bibliograficznych - </w:t>
       </w:r>
-      <w:hyperlink r:id="rId6">
+      <w:hyperlink r:id="rId7">
         <w:r>
           <w:rPr>
             <w:rStyle w:val="Hyperlink"/>
@@ -6791,9 +6856,9 @@
       </w:r>
     </w:p>
     <w:sectPr>
-      <w:footerReference w:type="even" r:id="rId7"/>
-      <w:footerReference w:type="default" r:id="rId8"/>
-      <w:footerReference w:type="first" r:id="rId9"/>
+      <w:footerReference w:type="even" r:id="rId8"/>
+      <w:footerReference w:type="default" r:id="rId9"/>
+      <w:footerReference w:type="first" r:id="rId10"/>
       <w:type w:val="nextPage"/>
       <w:pgSz w:w="12240" w:h="15840"/>
       <w:pgMar w:left="1440" w:right="1440" w:gutter="0" w:header="0" w:top="1440" w:footer="720" w:bottom="1440"/>
@@ -6851,7 +6916,7 @@
         </w:r>
         <w:r>
           <w:rPr/>
-          <w:t>14</w:t>
+          <w:t>13</w:t>
         </w:r>
         <w:r>
           <w:rPr/>

</xml_diff>